<commit_message>
Updated with Open Issue per committee vote. This is ready for Public Comment
</commit_message>
<xml_diff>
--- a/Work Items/Project Work/ACDC/IHE_PCC_Suppl_ACDC_Rev1.0_PC_April 2019-rev1.0.docx
+++ b/Work Items/Project Work/ACDC/IHE_PCC_Suppl_ACDC_Rev1.0_PC_April 2019-rev1.0.docx
@@ -13,8 +13,6 @@
           <w:szCs w:val="28"/>
         </w:rPr>
       </w:pPr>
-      <w:bookmarkStart w:id="0" w:name="_GoBack"/>
-      <w:bookmarkEnd w:id="0"/>
       <w:r>
         <w:rPr>
           <w:b/>
@@ -261,7 +259,7 @@
         </w:rPr>
         <w:t>FHIR</w:t>
       </w:r>
-      <w:bookmarkStart w:id="1" w:name="OLE_LINK6"/>
+      <w:bookmarkStart w:id="0" w:name="OLE_LINK6"/>
       <w:r>
         <w:rPr>
           <w:sz w:val="28"/>
@@ -270,7 +268,7 @@
         </w:rPr>
         <w:t>®</w:t>
       </w:r>
-      <w:bookmarkEnd w:id="1"/>
+      <w:bookmarkEnd w:id="0"/>
       <w:r>
         <w:rPr>
           <w:sz w:val="28"/>
@@ -318,7 +316,7 @@
         </w:rPr>
         <w:t>3</w:t>
       </w:r>
-      <w:commentRangeStart w:id="2"/>
+      <w:commentRangeStart w:id="1"/>
       <w:r>
         <w:rPr>
           <w:b w:val="0"/>
@@ -327,7 +325,7 @@
         </w:rPr>
         <w:t xml:space="preserve"> </w:t>
       </w:r>
-      <w:commentRangeEnd w:id="2"/>
+      <w:commentRangeEnd w:id="1"/>
       <w:r>
         <w:rPr>
           <w:rStyle w:val="CommentReference"/>
@@ -335,7 +333,7 @@
           <w:bCs w:val="0"/>
           <w:kern w:val="0"/>
         </w:rPr>
-        <w:commentReference w:id="2"/>
+        <w:commentReference w:id="1"/>
       </w:r>
     </w:p>
     <w:p>
@@ -429,7 +427,7 @@
         <w:rPr>
           <w:noProof/>
         </w:rPr>
-        <w:t>May 1, 2019</w:t>
+        <w:t>May 2, 2019</w:t>
       </w:r>
       <w:r>
         <w:fldChar w:fldCharType="end"/>
@@ -7625,36 +7623,36 @@
       <w:pPr>
         <w:pStyle w:val="Heading1"/>
       </w:pPr>
-      <w:bookmarkStart w:id="3" w:name="_Toc201058865"/>
-      <w:bookmarkStart w:id="4" w:name="_Toc201058970"/>
-      <w:bookmarkStart w:id="5" w:name="_Toc504625752"/>
-      <w:bookmarkStart w:id="6" w:name="_Toc530206505"/>
-      <w:bookmarkStart w:id="7" w:name="_Toc1388425"/>
-      <w:bookmarkStart w:id="8" w:name="_Toc1388579"/>
-      <w:bookmarkStart w:id="9" w:name="_Toc1456606"/>
-      <w:bookmarkStart w:id="10" w:name="_Toc37034630"/>
-      <w:bookmarkStart w:id="11" w:name="_Toc38846108"/>
+      <w:bookmarkStart w:id="2" w:name="_Toc201058865"/>
+      <w:bookmarkStart w:id="3" w:name="_Toc201058970"/>
+      <w:bookmarkStart w:id="4" w:name="_Toc504625752"/>
+      <w:bookmarkStart w:id="5" w:name="_Toc530206505"/>
+      <w:bookmarkStart w:id="6" w:name="_Toc1388425"/>
+      <w:bookmarkStart w:id="7" w:name="_Toc1388579"/>
+      <w:bookmarkStart w:id="8" w:name="_Toc1456606"/>
+      <w:bookmarkStart w:id="9" w:name="_Toc37034630"/>
+      <w:bookmarkStart w:id="10" w:name="_Toc38846108"/>
+      <w:bookmarkEnd w:id="2"/>
       <w:bookmarkEnd w:id="3"/>
-      <w:bookmarkEnd w:id="4"/>
       <w:r>
         <w:br w:type="page"/>
       </w:r>
-      <w:bookmarkStart w:id="12" w:name="_Toc7624165"/>
+      <w:bookmarkStart w:id="11" w:name="_Toc7624165"/>
       <w:r>
         <w:lastRenderedPageBreak/>
         <w:t>Introduction</w:t>
       </w:r>
+      <w:bookmarkEnd w:id="4"/>
       <w:bookmarkEnd w:id="5"/>
       <w:bookmarkEnd w:id="6"/>
       <w:bookmarkEnd w:id="7"/>
       <w:bookmarkEnd w:id="8"/>
       <w:bookmarkEnd w:id="9"/>
       <w:bookmarkEnd w:id="10"/>
+      <w:r>
+        <w:t xml:space="preserve"> to this Supplement</w:t>
+      </w:r>
       <w:bookmarkEnd w:id="11"/>
-      <w:r>
-        <w:t xml:space="preserve"> to this Supplement</w:t>
-      </w:r>
-      <w:bookmarkEnd w:id="12"/>
     </w:p>
     <w:tbl>
       <w:tblPr>
@@ -8201,12 +8199,12 @@
       <w:pPr>
         <w:pStyle w:val="Heading2"/>
       </w:pPr>
-      <w:bookmarkStart w:id="13" w:name="_Toc7624166"/>
+      <w:bookmarkStart w:id="12" w:name="_Toc7624166"/>
       <w:r>
         <w:lastRenderedPageBreak/>
         <w:t>Open Issues and Questions</w:t>
       </w:r>
-      <w:bookmarkEnd w:id="13"/>
+      <w:bookmarkEnd w:id="12"/>
     </w:p>
     <w:p>
       <w:pPr>
@@ -8234,13 +8232,24 @@
       <w:r>
         <w:t>We seek feedback on storage of assessment content (see section X.4.1.1</w:t>
       </w:r>
-      <w:proofErr w:type="gramStart"/>
-      <w:r>
-        <w:t>), and</w:t>
-      </w:r>
-      <w:proofErr w:type="gramEnd"/>
+      <w:r>
+        <w:t>) and</w:t>
+      </w:r>
       <w:r>
         <w:t xml:space="preserve"> use of the FHIR create operation in PCC-X3 to “return” the results of the assessment instrument.  Are these mechanisms acceptable to implementers?</w:t>
+      </w:r>
+    </w:p>
+    <w:p>
+      <w:pPr>
+        <w:pStyle w:val="BodyText"/>
+        <w:numPr>
+          <w:ilvl w:val="0"/>
+          <w:numId w:val="26"/>
+        </w:numPr>
+      </w:pPr>
+      <w:bookmarkStart w:id="13" w:name="_GoBack"/>
+      <w:r>
+        <w:t>The IHE QRPH Structured Data Capture (SDC) profile addresses the definition of forms that can be used to fill out questionnaires, typically for collecting data for registries.  This profile overlaps with that one.  We seek feedback on how we should address this overlap.</w:t>
       </w:r>
     </w:p>
     <w:p>
@@ -8250,6 +8259,7 @@
       <w:bookmarkStart w:id="14" w:name="_Toc7624167"/>
       <w:bookmarkStart w:id="15" w:name="_Toc473170357"/>
       <w:bookmarkStart w:id="16" w:name="_Toc504625754"/>
+      <w:bookmarkEnd w:id="13"/>
       <w:r>
         <w:t>Closed Issues</w:t>
       </w:r>
@@ -8323,17 +8333,17 @@
       </w:r>
       <w:proofErr w:type="spellEnd"/>
       <w:r>
-        <w:t xml:space="preserve"> is responsible for creating/storing it.   Often, the information system responsible for storage manages provenance and audit resources, preventing clients from being able to create Provenance resources.  However</w:t>
+        <w:t xml:space="preserve"> is responsible for creating/storing it.   Often, the </w:t>
+      </w:r>
+      <w:r>
+        <w:lastRenderedPageBreak/>
+        <w:t>information system responsible for storage manages provenance and audit resources, preventing clients from being able to create Provenance resources.  However</w:t>
       </w:r>
       <w:r>
         <w:t xml:space="preserve">, </w:t>
       </w:r>
       <w:r>
-        <w:t xml:space="preserve">HL7 has defined an extension on the QuestionnaireResponse resource which enables the Assessor </w:t>
-      </w:r>
-      <w:r>
-        <w:lastRenderedPageBreak/>
-        <w:t>to provide a digital signature of the response, enabling validation of the integrity of the assessment content</w:t>
+        <w:t>HL7 has defined an extension on the QuestionnaireResponse resource which enables the Assessor to provide a digital signature of the response, enabling validation of the integrity of the assessment content</w:t>
       </w:r>
       <w:r>
         <w:t>, and so we need not say anything about Provenance resources, but should discuss the signature extension.</w:t>
@@ -8517,6 +8527,7 @@
               <w:pStyle w:val="TableEntryHeader"/>
             </w:pPr>
             <w:r>
+              <w:lastRenderedPageBreak/>
               <w:t>Actor</w:t>
             </w:r>
           </w:p>
@@ -8763,7 +8774,6 @@
                 <w:szCs w:val="18"/>
                 <w:lang w:val="en"/>
               </w:rPr>
-              <w:lastRenderedPageBreak/>
               <w:t>Artifact Consumer</w:t>
             </w:r>
           </w:p>
@@ -9672,14 +9682,14 @@
                           </a:ln>
                           <a:extLst>
                             <a:ext uri="{909E8E84-426E-40dd-AFC4-6F175D3DCCD1}">
-                              <a14:hiddenFill xmlns:a14="http://schemas.microsoft.com/office/drawing/2010/main" xmlns:w="http://schemas.openxmlformats.org/wordprocessingml/2006/main" xmlns:w10="urn:schemas-microsoft-com:office:word" xmlns:v="urn:schemas-microsoft-com:vml" xmlns:o="urn:schemas-microsoft-com:office:office" xmlns:mv="urn:schemas-microsoft-com:mac:vml" xmlns:mo="http://schemas.microsoft.com/office/mac/office/2008/main" xmlns="">
+                              <a14:hiddenFill xmlns="" xmlns:mo="http://schemas.microsoft.com/office/mac/office/2008/main" xmlns:mv="urn:schemas-microsoft-com:mac:vml" xmlns:o="urn:schemas-microsoft-com:office:office" xmlns:v="urn:schemas-microsoft-com:vml" xmlns:w10="urn:schemas-microsoft-com:office:word" xmlns:w="http://schemas.openxmlformats.org/wordprocessingml/2006/main" xmlns:a14="http://schemas.microsoft.com/office/drawing/2010/main">
                                 <a:solidFill>
                                   <a:srgbClr val="FFFFFF"/>
                                 </a:solidFill>
                               </a14:hiddenFill>
                             </a:ext>
                             <a:ext uri="{91240B29-F687-4f45-9708-019B960494DF}">
-                              <a14:hiddenLine xmlns:a14="http://schemas.microsoft.com/office/drawing/2010/main" xmlns:w="http://schemas.openxmlformats.org/wordprocessingml/2006/main" xmlns:w10="urn:schemas-microsoft-com:office:word" xmlns:v="urn:schemas-microsoft-com:vml" xmlns:o="urn:schemas-microsoft-com:office:office" xmlns:mv="urn:schemas-microsoft-com:mac:vml" xmlns:mo="http://schemas.microsoft.com/office/mac/office/2008/main" xmlns="" w="9525">
+                              <a14:hiddenLine xmlns="" xmlns:mo="http://schemas.microsoft.com/office/mac/office/2008/main" xmlns:mv="urn:schemas-microsoft-com:mac:vml" xmlns:o="urn:schemas-microsoft-com:office:office" xmlns:v="urn:schemas-microsoft-com:vml" xmlns:w10="urn:schemas-microsoft-com:office:word" xmlns:w="http://schemas.openxmlformats.org/wordprocessingml/2006/main" xmlns:a14="http://schemas.microsoft.com/office/drawing/2010/main" w="9525">
                                 <a:solidFill>
                                   <a:srgbClr val="000000"/>
                                 </a:solidFill>
@@ -9831,7 +9841,7 @@
                           </a:ln>
                           <a:extLst>
                             <a:ext uri="{909E8E84-426E-40dd-AFC4-6F175D3DCCD1}">
-                              <a14:hiddenFill xmlns:a14="http://schemas.microsoft.com/office/drawing/2010/main" xmlns:w="http://schemas.openxmlformats.org/wordprocessingml/2006/main" xmlns:w10="urn:schemas-microsoft-com:office:word" xmlns:v="urn:schemas-microsoft-com:vml" xmlns:o="urn:schemas-microsoft-com:office:office" xmlns:mv="urn:schemas-microsoft-com:mac:vml" xmlns:mo="http://schemas.microsoft.com/office/mac/office/2008/main" xmlns="">
+                              <a14:hiddenFill xmlns="" xmlns:mo="http://schemas.microsoft.com/office/mac/office/2008/main" xmlns:mv="urn:schemas-microsoft-com:mac:vml" xmlns:o="urn:schemas-microsoft-com:office:office" xmlns:v="urn:schemas-microsoft-com:vml" xmlns:w10="urn:schemas-microsoft-com:office:word" xmlns:w="http://schemas.openxmlformats.org/wordprocessingml/2006/main" xmlns:a14="http://schemas.microsoft.com/office/drawing/2010/main">
                                 <a:noFill/>
                               </a14:hiddenFill>
                             </a:ext>
@@ -9965,7 +9975,7 @@
                           </a:ln>
                           <a:extLst>
                             <a:ext uri="{909E8E84-426E-40dd-AFC4-6F175D3DCCD1}">
-                              <a14:hiddenFill xmlns:a14="http://schemas.microsoft.com/office/drawing/2010/main" xmlns:w="http://schemas.openxmlformats.org/wordprocessingml/2006/main" xmlns:w10="urn:schemas-microsoft-com:office:word" xmlns:v="urn:schemas-microsoft-com:vml" xmlns:o="urn:schemas-microsoft-com:office:office" xmlns:mv="urn:schemas-microsoft-com:mac:vml" xmlns:mo="http://schemas.microsoft.com/office/mac/office/2008/main" xmlns="" xmlns:lc="http://schemas.openxmlformats.org/drawingml/2006/lockedCanvas">
+                              <a14:hiddenFill xmlns:lc="http://schemas.openxmlformats.org/drawingml/2006/lockedCanvas" xmlns="" xmlns:mo="http://schemas.microsoft.com/office/mac/office/2008/main" xmlns:mv="urn:schemas-microsoft-com:mac:vml" xmlns:o="urn:schemas-microsoft-com:office:office" xmlns:v="urn:schemas-microsoft-com:vml" xmlns:w10="urn:schemas-microsoft-com:office:word" xmlns:w="http://schemas.openxmlformats.org/wordprocessingml/2006/main" xmlns:a14="http://schemas.microsoft.com/office/drawing/2010/main">
                                 <a:noFill/>
                               </a14:hiddenFill>
                             </a:ext>
@@ -9992,14 +10002,14 @@
                           </a:ln>
                           <a:extLst>
                             <a:ext uri="{909E8E84-426E-40dd-AFC4-6F175D3DCCD1}">
-                              <a14:hiddenFill xmlns:a14="http://schemas.microsoft.com/office/drawing/2010/main" xmlns:w="http://schemas.openxmlformats.org/wordprocessingml/2006/main" xmlns:w10="urn:schemas-microsoft-com:office:word" xmlns:v="urn:schemas-microsoft-com:vml" xmlns:o="urn:schemas-microsoft-com:office:office" xmlns:mv="urn:schemas-microsoft-com:mac:vml" xmlns:mo="http://schemas.microsoft.com/office/mac/office/2008/main" xmlns="" xmlns:lc="http://schemas.openxmlformats.org/drawingml/2006/lockedCanvas">
+                              <a14:hiddenFill xmlns:lc="http://schemas.openxmlformats.org/drawingml/2006/lockedCanvas" xmlns="" xmlns:mo="http://schemas.microsoft.com/office/mac/office/2008/main" xmlns:mv="urn:schemas-microsoft-com:mac:vml" xmlns:o="urn:schemas-microsoft-com:office:office" xmlns:v="urn:schemas-microsoft-com:vml" xmlns:w10="urn:schemas-microsoft-com:office:word" xmlns:w="http://schemas.openxmlformats.org/wordprocessingml/2006/main" xmlns:a14="http://schemas.microsoft.com/office/drawing/2010/main">
                                 <a:solidFill>
                                   <a:srgbClr val="FFFFFF"/>
                                 </a:solidFill>
                               </a14:hiddenFill>
                             </a:ext>
                             <a:ext uri="{91240B29-F687-4f45-9708-019B960494DF}">
-                              <a14:hiddenLine xmlns:a14="http://schemas.microsoft.com/office/drawing/2010/main" xmlns:w="http://schemas.openxmlformats.org/wordprocessingml/2006/main" xmlns:w10="urn:schemas-microsoft-com:office:word" xmlns:v="urn:schemas-microsoft-com:vml" xmlns:o="urn:schemas-microsoft-com:office:office" xmlns:mv="urn:schemas-microsoft-com:mac:vml" xmlns:mo="http://schemas.microsoft.com/office/mac/office/2008/main" xmlns="" xmlns:lc="http://schemas.openxmlformats.org/drawingml/2006/lockedCanvas" w="9525">
+                              <a14:hiddenLine xmlns:lc="http://schemas.openxmlformats.org/drawingml/2006/lockedCanvas" xmlns="" xmlns:mo="http://schemas.microsoft.com/office/mac/office/2008/main" xmlns:mv="urn:schemas-microsoft-com:mac:vml" xmlns:o="urn:schemas-microsoft-com:office:office" xmlns:v="urn:schemas-microsoft-com:vml" xmlns:w10="urn:schemas-microsoft-com:office:word" xmlns:w="http://schemas.openxmlformats.org/wordprocessingml/2006/main" xmlns:a14="http://schemas.microsoft.com/office/drawing/2010/main" w="9525">
                                 <a:solidFill>
                                   <a:srgbClr val="000000"/>
                                 </a:solidFill>
@@ -13229,7 +13239,7 @@
                           </a:ln>
                           <a:extLst>
                             <a:ext uri="{909E8E84-426E-40dd-AFC4-6F175D3DCCD1}">
-                              <a14:hiddenFill xmlns:a14="http://schemas.microsoft.com/office/drawing/2010/main" xmlns:w="http://schemas.openxmlformats.org/wordprocessingml/2006/main" xmlns:w10="urn:schemas-microsoft-com:office:word" xmlns:v="urn:schemas-microsoft-com:vml" xmlns:o="urn:schemas-microsoft-com:office:office" xmlns:mv="urn:schemas-microsoft-com:mac:vml" xmlns:mo="http://schemas.microsoft.com/office/mac/office/2008/main" xmlns="">
+                              <a14:hiddenFill xmlns="" xmlns:mo="http://schemas.microsoft.com/office/mac/office/2008/main" xmlns:mv="urn:schemas-microsoft-com:mac:vml" xmlns:o="urn:schemas-microsoft-com:office:office" xmlns:v="urn:schemas-microsoft-com:vml" xmlns:w10="urn:schemas-microsoft-com:office:word" xmlns:w="http://schemas.openxmlformats.org/wordprocessingml/2006/main" xmlns:a14="http://schemas.microsoft.com/office/drawing/2010/main">
                                 <a:noFill/>
                               </a14:hiddenFill>
                             </a:ext>
@@ -13256,14 +13266,14 @@
                           </a:ln>
                           <a:extLst>
                             <a:ext uri="{909E8E84-426E-40dd-AFC4-6F175D3DCCD1}">
-                              <a14:hiddenFill xmlns:a14="http://schemas.microsoft.com/office/drawing/2010/main" xmlns:w="http://schemas.openxmlformats.org/wordprocessingml/2006/main" xmlns:w10="urn:schemas-microsoft-com:office:word" xmlns:v="urn:schemas-microsoft-com:vml" xmlns:o="urn:schemas-microsoft-com:office:office" xmlns:mv="urn:schemas-microsoft-com:mac:vml" xmlns:mo="http://schemas.microsoft.com/office/mac/office/2008/main" xmlns="">
+                              <a14:hiddenFill xmlns="" xmlns:mo="http://schemas.microsoft.com/office/mac/office/2008/main" xmlns:mv="urn:schemas-microsoft-com:mac:vml" xmlns:o="urn:schemas-microsoft-com:office:office" xmlns:v="urn:schemas-microsoft-com:vml" xmlns:w10="urn:schemas-microsoft-com:office:word" xmlns:w="http://schemas.openxmlformats.org/wordprocessingml/2006/main" xmlns:a14="http://schemas.microsoft.com/office/drawing/2010/main">
                                 <a:solidFill>
                                   <a:srgbClr val="FFFFFF"/>
                                 </a:solidFill>
                               </a14:hiddenFill>
                             </a:ext>
                             <a:ext uri="{91240B29-F687-4f45-9708-019B960494DF}">
-                              <a14:hiddenLine xmlns:a14="http://schemas.microsoft.com/office/drawing/2010/main" xmlns:w="http://schemas.openxmlformats.org/wordprocessingml/2006/main" xmlns:w10="urn:schemas-microsoft-com:office:word" xmlns:v="urn:schemas-microsoft-com:vml" xmlns:o="urn:schemas-microsoft-com:office:office" xmlns:mv="urn:schemas-microsoft-com:mac:vml" xmlns:mo="http://schemas.microsoft.com/office/mac/office/2008/main" xmlns="" w="9525">
+                              <a14:hiddenLine xmlns="" xmlns:mo="http://schemas.microsoft.com/office/mac/office/2008/main" xmlns:mv="urn:schemas-microsoft-com:mac:vml" xmlns:o="urn:schemas-microsoft-com:office:office" xmlns:v="urn:schemas-microsoft-com:vml" xmlns:w10="urn:schemas-microsoft-com:office:word" xmlns:w="http://schemas.openxmlformats.org/wordprocessingml/2006/main" xmlns:a14="http://schemas.microsoft.com/office/drawing/2010/main" w="9525">
                                 <a:solidFill>
                                   <a:srgbClr val="000000"/>
                                 </a:solidFill>
@@ -13339,7 +13349,7 @@
                           </a:ln>
                           <a:extLst>
                             <a:ext uri="{909E8E84-426E-40dd-AFC4-6F175D3DCCD1}">
-                              <a14:hiddenFill xmlns:a14="http://schemas.microsoft.com/office/drawing/2010/main" xmlns:w="http://schemas.openxmlformats.org/wordprocessingml/2006/main" xmlns:w10="urn:schemas-microsoft-com:office:word" xmlns:v="urn:schemas-microsoft-com:vml" xmlns:o="urn:schemas-microsoft-com:office:office" xmlns:mv="urn:schemas-microsoft-com:mac:vml" xmlns:mo="http://schemas.microsoft.com/office/mac/office/2008/main" xmlns="">
+                              <a14:hiddenFill xmlns="" xmlns:mo="http://schemas.microsoft.com/office/mac/office/2008/main" xmlns:mv="urn:schemas-microsoft-com:mac:vml" xmlns:o="urn:schemas-microsoft-com:office:office" xmlns:v="urn:schemas-microsoft-com:vml" xmlns:w10="urn:schemas-microsoft-com:office:word" xmlns:w="http://schemas.openxmlformats.org/wordprocessingml/2006/main" xmlns:a14="http://schemas.microsoft.com/office/drawing/2010/main">
                                 <a:noFill/>
                               </a14:hiddenFill>
                             </a:ext>
@@ -13400,7 +13410,7 @@
                           </a:ln>
                           <a:extLst>
                             <a:ext uri="{909E8E84-426E-40dd-AFC4-6F175D3DCCD1}">
-                              <a14:hiddenFill xmlns:a14="http://schemas.microsoft.com/office/drawing/2010/main" xmlns:w="http://schemas.openxmlformats.org/wordprocessingml/2006/main" xmlns:w10="urn:schemas-microsoft-com:office:word" xmlns:v="urn:schemas-microsoft-com:vml" xmlns:o="urn:schemas-microsoft-com:office:office" xmlns:mv="urn:schemas-microsoft-com:mac:vml" xmlns:mo="http://schemas.microsoft.com/office/mac/office/2008/main" xmlns="">
+                              <a14:hiddenFill xmlns="" xmlns:mo="http://schemas.microsoft.com/office/mac/office/2008/main" xmlns:mv="urn:schemas-microsoft-com:mac:vml" xmlns:o="urn:schemas-microsoft-com:office:office" xmlns:v="urn:schemas-microsoft-com:vml" xmlns:w10="urn:schemas-microsoft-com:office:word" xmlns:w="http://schemas.openxmlformats.org/wordprocessingml/2006/main" xmlns:a14="http://schemas.microsoft.com/office/drawing/2010/main">
                                 <a:noFill/>
                               </a14:hiddenFill>
                             </a:ext>
@@ -13427,14 +13437,14 @@
                           </a:ln>
                           <a:extLst>
                             <a:ext uri="{909E8E84-426E-40dd-AFC4-6F175D3DCCD1}">
-                              <a14:hiddenFill xmlns:a14="http://schemas.microsoft.com/office/drawing/2010/main" xmlns:w="http://schemas.openxmlformats.org/wordprocessingml/2006/main" xmlns:w10="urn:schemas-microsoft-com:office:word" xmlns:v="urn:schemas-microsoft-com:vml" xmlns:o="urn:schemas-microsoft-com:office:office" xmlns:mv="urn:schemas-microsoft-com:mac:vml" xmlns:mo="http://schemas.microsoft.com/office/mac/office/2008/main" xmlns="">
+                              <a14:hiddenFill xmlns="" xmlns:mo="http://schemas.microsoft.com/office/mac/office/2008/main" xmlns:mv="urn:schemas-microsoft-com:mac:vml" xmlns:o="urn:schemas-microsoft-com:office:office" xmlns:v="urn:schemas-microsoft-com:vml" xmlns:w10="urn:schemas-microsoft-com:office:word" xmlns:w="http://schemas.openxmlformats.org/wordprocessingml/2006/main" xmlns:a14="http://schemas.microsoft.com/office/drawing/2010/main">
                                 <a:solidFill>
                                   <a:srgbClr val="FFFFFF"/>
                                 </a:solidFill>
                               </a14:hiddenFill>
                             </a:ext>
                             <a:ext uri="{91240B29-F687-4f45-9708-019B960494DF}">
-                              <a14:hiddenLine xmlns:a14="http://schemas.microsoft.com/office/drawing/2010/main" xmlns:w="http://schemas.openxmlformats.org/wordprocessingml/2006/main" xmlns:w10="urn:schemas-microsoft-com:office:word" xmlns:v="urn:schemas-microsoft-com:vml" xmlns:o="urn:schemas-microsoft-com:office:office" xmlns:mv="urn:schemas-microsoft-com:mac:vml" xmlns:mo="http://schemas.microsoft.com/office/mac/office/2008/main" xmlns="" w="9525">
+                              <a14:hiddenLine xmlns="" xmlns:mo="http://schemas.microsoft.com/office/mac/office/2008/main" xmlns:mv="urn:schemas-microsoft-com:mac:vml" xmlns:o="urn:schemas-microsoft-com:office:office" xmlns:v="urn:schemas-microsoft-com:vml" xmlns:w10="urn:schemas-microsoft-com:office:word" xmlns:w="http://schemas.openxmlformats.org/wordprocessingml/2006/main" xmlns:a14="http://schemas.microsoft.com/office/drawing/2010/main" w="9525">
                                 <a:solidFill>
                                   <a:srgbClr val="000000"/>
                                 </a:solidFill>
@@ -13489,14 +13499,14 @@
                           </a:ln>
                           <a:extLst>
                             <a:ext uri="{909E8E84-426E-40dd-AFC4-6F175D3DCCD1}">
-                              <a14:hiddenFill xmlns:a14="http://schemas.microsoft.com/office/drawing/2010/main" xmlns:w="http://schemas.openxmlformats.org/wordprocessingml/2006/main" xmlns:w10="urn:schemas-microsoft-com:office:word" xmlns:v="urn:schemas-microsoft-com:vml" xmlns:o="urn:schemas-microsoft-com:office:office" xmlns:mv="urn:schemas-microsoft-com:mac:vml" xmlns:mo="http://schemas.microsoft.com/office/mac/office/2008/main" xmlns="">
+                              <a14:hiddenFill xmlns="" xmlns:mo="http://schemas.microsoft.com/office/mac/office/2008/main" xmlns:mv="urn:schemas-microsoft-com:mac:vml" xmlns:o="urn:schemas-microsoft-com:office:office" xmlns:v="urn:schemas-microsoft-com:vml" xmlns:w10="urn:schemas-microsoft-com:office:word" xmlns:w="http://schemas.openxmlformats.org/wordprocessingml/2006/main" xmlns:a14="http://schemas.microsoft.com/office/drawing/2010/main">
                                 <a:solidFill>
                                   <a:srgbClr val="FFFFFF"/>
                                 </a:solidFill>
                               </a14:hiddenFill>
                             </a:ext>
                             <a:ext uri="{91240B29-F687-4f45-9708-019B960494DF}">
-                              <a14:hiddenLine xmlns:a14="http://schemas.microsoft.com/office/drawing/2010/main" xmlns:w="http://schemas.openxmlformats.org/wordprocessingml/2006/main" xmlns:w10="urn:schemas-microsoft-com:office:word" xmlns:v="urn:schemas-microsoft-com:vml" xmlns:o="urn:schemas-microsoft-com:office:office" xmlns:mv="urn:schemas-microsoft-com:mac:vml" xmlns:mo="http://schemas.microsoft.com/office/mac/office/2008/main" xmlns="" w="9525">
+                              <a14:hiddenLine xmlns="" xmlns:mo="http://schemas.microsoft.com/office/mac/office/2008/main" xmlns:mv="urn:schemas-microsoft-com:mac:vml" xmlns:o="urn:schemas-microsoft-com:office:office" xmlns:v="urn:schemas-microsoft-com:vml" xmlns:w10="urn:schemas-microsoft-com:office:word" xmlns:w="http://schemas.openxmlformats.org/wordprocessingml/2006/main" xmlns:a14="http://schemas.microsoft.com/office/drawing/2010/main" w="9525">
                                 <a:solidFill>
                                   <a:srgbClr val="000000"/>
                                 </a:solidFill>
@@ -13556,7 +13566,7 @@
                           </a:ln>
                           <a:extLst>
                             <a:ext uri="{909E8E84-426E-40dd-AFC4-6F175D3DCCD1}">
-                              <a14:hiddenFill xmlns:a14="http://schemas.microsoft.com/office/drawing/2010/main" xmlns:w="http://schemas.openxmlformats.org/wordprocessingml/2006/main" xmlns:w10="urn:schemas-microsoft-com:office:word" xmlns:v="urn:schemas-microsoft-com:vml" xmlns:o="urn:schemas-microsoft-com:office:office" xmlns:mv="urn:schemas-microsoft-com:mac:vml" xmlns:mo="http://schemas.microsoft.com/office/mac/office/2008/main" xmlns="">
+                              <a14:hiddenFill xmlns="" xmlns:mo="http://schemas.microsoft.com/office/mac/office/2008/main" xmlns:mv="urn:schemas-microsoft-com:mac:vml" xmlns:o="urn:schemas-microsoft-com:office:office" xmlns:v="urn:schemas-microsoft-com:vml" xmlns:w10="urn:schemas-microsoft-com:office:word" xmlns:w="http://schemas.openxmlformats.org/wordprocessingml/2006/main" xmlns:a14="http://schemas.microsoft.com/office/drawing/2010/main">
                                 <a:noFill/>
                               </a14:hiddenFill>
                             </a:ext>
@@ -13583,14 +13593,14 @@
                           </a:ln>
                           <a:extLst>
                             <a:ext uri="{909E8E84-426E-40dd-AFC4-6F175D3DCCD1}">
-                              <a14:hiddenFill xmlns:a14="http://schemas.microsoft.com/office/drawing/2010/main" xmlns:w="http://schemas.openxmlformats.org/wordprocessingml/2006/main" xmlns:w10="urn:schemas-microsoft-com:office:word" xmlns:v="urn:schemas-microsoft-com:vml" xmlns:o="urn:schemas-microsoft-com:office:office" xmlns:mv="urn:schemas-microsoft-com:mac:vml" xmlns:mo="http://schemas.microsoft.com/office/mac/office/2008/main" xmlns="">
+                              <a14:hiddenFill xmlns="" xmlns:mo="http://schemas.microsoft.com/office/mac/office/2008/main" xmlns:mv="urn:schemas-microsoft-com:mac:vml" xmlns:o="urn:schemas-microsoft-com:office:office" xmlns:v="urn:schemas-microsoft-com:vml" xmlns:w10="urn:schemas-microsoft-com:office:word" xmlns:w="http://schemas.openxmlformats.org/wordprocessingml/2006/main" xmlns:a14="http://schemas.microsoft.com/office/drawing/2010/main">
                                 <a:solidFill>
                                   <a:srgbClr val="FFFFFF"/>
                                 </a:solidFill>
                               </a14:hiddenFill>
                             </a:ext>
                             <a:ext uri="{91240B29-F687-4f45-9708-019B960494DF}">
-                              <a14:hiddenLine xmlns:a14="http://schemas.microsoft.com/office/drawing/2010/main" xmlns:w="http://schemas.openxmlformats.org/wordprocessingml/2006/main" xmlns:w10="urn:schemas-microsoft-com:office:word" xmlns:v="urn:schemas-microsoft-com:vml" xmlns:o="urn:schemas-microsoft-com:office:office" xmlns:mv="urn:schemas-microsoft-com:mac:vml" xmlns:mo="http://schemas.microsoft.com/office/mac/office/2008/main" xmlns="" w="9525">
+                              <a14:hiddenLine xmlns="" xmlns:mo="http://schemas.microsoft.com/office/mac/office/2008/main" xmlns:mv="urn:schemas-microsoft-com:mac:vml" xmlns:o="urn:schemas-microsoft-com:office:office" xmlns:v="urn:schemas-microsoft-com:vml" xmlns:w10="urn:schemas-microsoft-com:office:word" xmlns:w="http://schemas.openxmlformats.org/wordprocessingml/2006/main" xmlns:a14="http://schemas.microsoft.com/office/drawing/2010/main" w="9525">
                                 <a:solidFill>
                                   <a:srgbClr val="000000"/>
                                 </a:solidFill>
@@ -13761,7 +13771,7 @@
                           </a:ln>
                           <a:extLst>
                             <a:ext uri="{909E8E84-426E-40dd-AFC4-6F175D3DCCD1}">
-                              <a14:hiddenFill xmlns:a14="http://schemas.microsoft.com/office/drawing/2010/main" xmlns:w="http://schemas.openxmlformats.org/wordprocessingml/2006/main" xmlns:w10="urn:schemas-microsoft-com:office:word" xmlns:v="urn:schemas-microsoft-com:vml" xmlns:o="urn:schemas-microsoft-com:office:office" xmlns:mv="urn:schemas-microsoft-com:mac:vml" xmlns:mo="http://schemas.microsoft.com/office/mac/office/2008/main" xmlns="">
+                              <a14:hiddenFill xmlns="" xmlns:mo="http://schemas.microsoft.com/office/mac/office/2008/main" xmlns:mv="urn:schemas-microsoft-com:mac:vml" xmlns:o="urn:schemas-microsoft-com:office:office" xmlns:v="urn:schemas-microsoft-com:vml" xmlns:w10="urn:schemas-microsoft-com:office:word" xmlns:w="http://schemas.openxmlformats.org/wordprocessingml/2006/main" xmlns:a14="http://schemas.microsoft.com/office/drawing/2010/main">
                                 <a:noFill/>
                               </a14:hiddenFill>
                             </a:ext>
@@ -13794,7 +13804,7 @@
                           </a:ln>
                           <a:extLst>
                             <a:ext uri="{909E8E84-426E-40dd-AFC4-6F175D3DCCD1}">
-                              <a14:hiddenFill xmlns:a14="http://schemas.microsoft.com/office/drawing/2010/main" xmlns:w="http://schemas.openxmlformats.org/wordprocessingml/2006/main" xmlns:w10="urn:schemas-microsoft-com:office:word" xmlns:v="urn:schemas-microsoft-com:vml" xmlns:o="urn:schemas-microsoft-com:office:office" xmlns:mv="urn:schemas-microsoft-com:mac:vml" xmlns:mo="http://schemas.microsoft.com/office/mac/office/2008/main" xmlns="">
+                              <a14:hiddenFill xmlns="" xmlns:mo="http://schemas.microsoft.com/office/mac/office/2008/main" xmlns:mv="urn:schemas-microsoft-com:mac:vml" xmlns:o="urn:schemas-microsoft-com:office:office" xmlns:v="urn:schemas-microsoft-com:vml" xmlns:w10="urn:schemas-microsoft-com:office:word" xmlns:w="http://schemas.openxmlformats.org/wordprocessingml/2006/main" xmlns:a14="http://schemas.microsoft.com/office/drawing/2010/main">
                                 <a:noFill/>
                               </a14:hiddenFill>
                             </a:ext>
@@ -13821,14 +13831,14 @@
                           </a:ln>
                           <a:extLst>
                             <a:ext uri="{909E8E84-426E-40dd-AFC4-6F175D3DCCD1}">
-                              <a14:hiddenFill xmlns:a14="http://schemas.microsoft.com/office/drawing/2010/main" xmlns:w="http://schemas.openxmlformats.org/wordprocessingml/2006/main" xmlns:w10="urn:schemas-microsoft-com:office:word" xmlns:v="urn:schemas-microsoft-com:vml" xmlns:o="urn:schemas-microsoft-com:office:office" xmlns:mv="urn:schemas-microsoft-com:mac:vml" xmlns:mo="http://schemas.microsoft.com/office/mac/office/2008/main" xmlns="">
+                              <a14:hiddenFill xmlns="" xmlns:mo="http://schemas.microsoft.com/office/mac/office/2008/main" xmlns:mv="urn:schemas-microsoft-com:mac:vml" xmlns:o="urn:schemas-microsoft-com:office:office" xmlns:v="urn:schemas-microsoft-com:vml" xmlns:w10="urn:schemas-microsoft-com:office:word" xmlns:w="http://schemas.openxmlformats.org/wordprocessingml/2006/main" xmlns:a14="http://schemas.microsoft.com/office/drawing/2010/main">
                                 <a:solidFill>
                                   <a:srgbClr val="FFFFFF"/>
                                 </a:solidFill>
                               </a14:hiddenFill>
                             </a:ext>
                             <a:ext uri="{91240B29-F687-4f45-9708-019B960494DF}">
-                              <a14:hiddenLine xmlns:a14="http://schemas.microsoft.com/office/drawing/2010/main" xmlns:w="http://schemas.openxmlformats.org/wordprocessingml/2006/main" xmlns:w10="urn:schemas-microsoft-com:office:word" xmlns:v="urn:schemas-microsoft-com:vml" xmlns:o="urn:schemas-microsoft-com:office:office" xmlns:mv="urn:schemas-microsoft-com:mac:vml" xmlns:mo="http://schemas.microsoft.com/office/mac/office/2008/main" xmlns="" w="9525">
+                              <a14:hiddenLine xmlns="" xmlns:mo="http://schemas.microsoft.com/office/mac/office/2008/main" xmlns:mv="urn:schemas-microsoft-com:mac:vml" xmlns:o="urn:schemas-microsoft-com:office:office" xmlns:v="urn:schemas-microsoft-com:vml" xmlns:w10="urn:schemas-microsoft-com:office:word" xmlns:w="http://schemas.openxmlformats.org/wordprocessingml/2006/main" xmlns:a14="http://schemas.microsoft.com/office/drawing/2010/main" w="9525">
                                 <a:solidFill>
                                   <a:srgbClr val="000000"/>
                                 </a:solidFill>
@@ -13918,14 +13928,14 @@
                           </a:ln>
                           <a:extLst>
                             <a:ext uri="{909E8E84-426E-40dd-AFC4-6F175D3DCCD1}">
-                              <a14:hiddenFill xmlns:a14="http://schemas.microsoft.com/office/drawing/2010/main" xmlns:w="http://schemas.openxmlformats.org/wordprocessingml/2006/main" xmlns:w10="urn:schemas-microsoft-com:office:word" xmlns:v="urn:schemas-microsoft-com:vml" xmlns:o="urn:schemas-microsoft-com:office:office" xmlns:mv="urn:schemas-microsoft-com:mac:vml" xmlns:mo="http://schemas.microsoft.com/office/mac/office/2008/main" xmlns="">
+                              <a14:hiddenFill xmlns="" xmlns:mo="http://schemas.microsoft.com/office/mac/office/2008/main" xmlns:mv="urn:schemas-microsoft-com:mac:vml" xmlns:o="urn:schemas-microsoft-com:office:office" xmlns:v="urn:schemas-microsoft-com:vml" xmlns:w10="urn:schemas-microsoft-com:office:word" xmlns:w="http://schemas.openxmlformats.org/wordprocessingml/2006/main" xmlns:a14="http://schemas.microsoft.com/office/drawing/2010/main">
                                 <a:solidFill>
                                   <a:srgbClr val="FFFFFF"/>
                                 </a:solidFill>
                               </a14:hiddenFill>
                             </a:ext>
                             <a:ext uri="{91240B29-F687-4f45-9708-019B960494DF}">
-                              <a14:hiddenLine xmlns:a14="http://schemas.microsoft.com/office/drawing/2010/main" xmlns:w="http://schemas.openxmlformats.org/wordprocessingml/2006/main" xmlns:w10="urn:schemas-microsoft-com:office:word" xmlns:v="urn:schemas-microsoft-com:vml" xmlns:o="urn:schemas-microsoft-com:office:office" xmlns:mv="urn:schemas-microsoft-com:mac:vml" xmlns:mo="http://schemas.microsoft.com/office/mac/office/2008/main" xmlns="" w="9525">
+                              <a14:hiddenLine xmlns="" xmlns:mo="http://schemas.microsoft.com/office/mac/office/2008/main" xmlns:mv="urn:schemas-microsoft-com:mac:vml" xmlns:o="urn:schemas-microsoft-com:office:office" xmlns:v="urn:schemas-microsoft-com:vml" xmlns:w10="urn:schemas-microsoft-com:office:word" xmlns:w="http://schemas.openxmlformats.org/wordprocessingml/2006/main" xmlns:a14="http://schemas.microsoft.com/office/drawing/2010/main" w="9525">
                                 <a:solidFill>
                                   <a:srgbClr val="000000"/>
                                 </a:solidFill>
@@ -14559,7 +14569,15 @@
         <w:t xml:space="preserve">Upon completion of the assessment, the assessor </w:t>
       </w:r>
       <w:r>
-        <w:t xml:space="preserve">records the results of the assessment in a QuestionnaireResponse resource stored by the Assessment Requestor actor.  For this to be possible, the software performing the assessment will need to make a connection to the user’s health IT system in order to perform queries (e.g., using QEDm or </w:t>
+        <w:t xml:space="preserve">records the results of the assessment in a QuestionnaireResponse resource stored by the Assessment Requestor actor.  For this to be possible, the software performing the assessment will need to make a connection to the user’s health IT system in order to perform queries (e.g., using </w:t>
+      </w:r>
+      <w:proofErr w:type="spellStart"/>
+      <w:r>
+        <w:t>QEDm</w:t>
+      </w:r>
+      <w:proofErr w:type="spellEnd"/>
+      <w:r>
+        <w:t xml:space="preserve"> or </w:t>
       </w:r>
       <w:proofErr w:type="spellStart"/>
       <w:r>
@@ -14624,7 +14642,7 @@
                           </a:ln>
                           <a:extLst>
                             <a:ext uri="{909E8E84-426E-40dd-AFC4-6F175D3DCCD1}">
-                              <a14:hiddenFill xmlns:a14="http://schemas.microsoft.com/office/drawing/2010/main" xmlns:w="http://schemas.openxmlformats.org/wordprocessingml/2006/main" xmlns:w10="urn:schemas-microsoft-com:office:word" xmlns:v="urn:schemas-microsoft-com:vml" xmlns:o="urn:schemas-microsoft-com:office:office" xmlns:mv="urn:schemas-microsoft-com:mac:vml" xmlns:mo="http://schemas.microsoft.com/office/mac/office/2008/main" xmlns="">
+                              <a14:hiddenFill xmlns="" xmlns:mo="http://schemas.microsoft.com/office/mac/office/2008/main" xmlns:mv="urn:schemas-microsoft-com:mac:vml" xmlns:o="urn:schemas-microsoft-com:office:office" xmlns:v="urn:schemas-microsoft-com:vml" xmlns:w10="urn:schemas-microsoft-com:office:word" xmlns:w="http://schemas.openxmlformats.org/wordprocessingml/2006/main" xmlns:a14="http://schemas.microsoft.com/office/drawing/2010/main">
                                 <a:noFill/>
                               </a14:hiddenFill>
                             </a:ext>
@@ -14651,14 +14669,14 @@
                           </a:ln>
                           <a:extLst>
                             <a:ext uri="{909E8E84-426E-40dd-AFC4-6F175D3DCCD1}">
-                              <a14:hiddenFill xmlns:a14="http://schemas.microsoft.com/office/drawing/2010/main" xmlns:w="http://schemas.openxmlformats.org/wordprocessingml/2006/main" xmlns:w10="urn:schemas-microsoft-com:office:word" xmlns:v="urn:schemas-microsoft-com:vml" xmlns:o="urn:schemas-microsoft-com:office:office" xmlns:mv="urn:schemas-microsoft-com:mac:vml" xmlns:mo="http://schemas.microsoft.com/office/mac/office/2008/main" xmlns="">
+                              <a14:hiddenFill xmlns="" xmlns:mo="http://schemas.microsoft.com/office/mac/office/2008/main" xmlns:mv="urn:schemas-microsoft-com:mac:vml" xmlns:o="urn:schemas-microsoft-com:office:office" xmlns:v="urn:schemas-microsoft-com:vml" xmlns:w10="urn:schemas-microsoft-com:office:word" xmlns:w="http://schemas.openxmlformats.org/wordprocessingml/2006/main" xmlns:a14="http://schemas.microsoft.com/office/drawing/2010/main">
                                 <a:solidFill>
                                   <a:srgbClr val="FFFFFF"/>
                                 </a:solidFill>
                               </a14:hiddenFill>
                             </a:ext>
                             <a:ext uri="{91240B29-F687-4f45-9708-019B960494DF}">
-                              <a14:hiddenLine xmlns:a14="http://schemas.microsoft.com/office/drawing/2010/main" xmlns:w="http://schemas.openxmlformats.org/wordprocessingml/2006/main" xmlns:w10="urn:schemas-microsoft-com:office:word" xmlns:v="urn:schemas-microsoft-com:vml" xmlns:o="urn:schemas-microsoft-com:office:office" xmlns:mv="urn:schemas-microsoft-com:mac:vml" xmlns:mo="http://schemas.microsoft.com/office/mac/office/2008/main" xmlns="" w="9525">
+                              <a14:hiddenLine xmlns="" xmlns:mo="http://schemas.microsoft.com/office/mac/office/2008/main" xmlns:mv="urn:schemas-microsoft-com:mac:vml" xmlns:o="urn:schemas-microsoft-com:office:office" xmlns:v="urn:schemas-microsoft-com:vml" xmlns:w10="urn:schemas-microsoft-com:office:word" xmlns:w="http://schemas.openxmlformats.org/wordprocessingml/2006/main" xmlns:a14="http://schemas.microsoft.com/office/drawing/2010/main" w="9525">
                                 <a:solidFill>
                                   <a:srgbClr val="000000"/>
                                 </a:solidFill>
@@ -14761,7 +14779,7 @@
                           </a:ln>
                           <a:extLst>
                             <a:ext uri="{909E8E84-426E-40dd-AFC4-6F175D3DCCD1}">
-                              <a14:hiddenFill xmlns:a14="http://schemas.microsoft.com/office/drawing/2010/main" xmlns:w="http://schemas.openxmlformats.org/wordprocessingml/2006/main" xmlns:w10="urn:schemas-microsoft-com:office:word" xmlns:v="urn:schemas-microsoft-com:vml" xmlns:o="urn:schemas-microsoft-com:office:office" xmlns:mv="urn:schemas-microsoft-com:mac:vml" xmlns:mo="http://schemas.microsoft.com/office/mac/office/2008/main" xmlns="">
+                              <a14:hiddenFill xmlns="" xmlns:mo="http://schemas.microsoft.com/office/mac/office/2008/main" xmlns:mv="urn:schemas-microsoft-com:mac:vml" xmlns:o="urn:schemas-microsoft-com:office:office" xmlns:v="urn:schemas-microsoft-com:vml" xmlns:w10="urn:schemas-microsoft-com:office:word" xmlns:w="http://schemas.openxmlformats.org/wordprocessingml/2006/main" xmlns:a14="http://schemas.microsoft.com/office/drawing/2010/main">
                                 <a:noFill/>
                               </a14:hiddenFill>
                             </a:ext>
@@ -14822,7 +14840,7 @@
                           </a:ln>
                           <a:extLst>
                             <a:ext uri="{909E8E84-426E-40dd-AFC4-6F175D3DCCD1}">
-                              <a14:hiddenFill xmlns:a14="http://schemas.microsoft.com/office/drawing/2010/main" xmlns:w="http://schemas.openxmlformats.org/wordprocessingml/2006/main" xmlns:w10="urn:schemas-microsoft-com:office:word" xmlns:v="urn:schemas-microsoft-com:vml" xmlns:o="urn:schemas-microsoft-com:office:office" xmlns:mv="urn:schemas-microsoft-com:mac:vml" xmlns:mo="http://schemas.microsoft.com/office/mac/office/2008/main" xmlns="">
+                              <a14:hiddenFill xmlns="" xmlns:mo="http://schemas.microsoft.com/office/mac/office/2008/main" xmlns:mv="urn:schemas-microsoft-com:mac:vml" xmlns:o="urn:schemas-microsoft-com:office:office" xmlns:v="urn:schemas-microsoft-com:vml" xmlns:w10="urn:schemas-microsoft-com:office:word" xmlns:w="http://schemas.openxmlformats.org/wordprocessingml/2006/main" xmlns:a14="http://schemas.microsoft.com/office/drawing/2010/main">
                                 <a:noFill/>
                               </a14:hiddenFill>
                             </a:ext>
@@ -14849,14 +14867,14 @@
                           </a:ln>
                           <a:extLst>
                             <a:ext uri="{909E8E84-426E-40dd-AFC4-6F175D3DCCD1}">
-                              <a14:hiddenFill xmlns:a14="http://schemas.microsoft.com/office/drawing/2010/main" xmlns:w="http://schemas.openxmlformats.org/wordprocessingml/2006/main" xmlns:w10="urn:schemas-microsoft-com:office:word" xmlns:v="urn:schemas-microsoft-com:vml" xmlns:o="urn:schemas-microsoft-com:office:office" xmlns:mv="urn:schemas-microsoft-com:mac:vml" xmlns:mo="http://schemas.microsoft.com/office/mac/office/2008/main" xmlns="">
+                              <a14:hiddenFill xmlns="" xmlns:mo="http://schemas.microsoft.com/office/mac/office/2008/main" xmlns:mv="urn:schemas-microsoft-com:mac:vml" xmlns:o="urn:schemas-microsoft-com:office:office" xmlns:v="urn:schemas-microsoft-com:vml" xmlns:w10="urn:schemas-microsoft-com:office:word" xmlns:w="http://schemas.openxmlformats.org/wordprocessingml/2006/main" xmlns:a14="http://schemas.microsoft.com/office/drawing/2010/main">
                                 <a:solidFill>
                                   <a:srgbClr val="FFFFFF"/>
                                 </a:solidFill>
                               </a14:hiddenFill>
                             </a:ext>
                             <a:ext uri="{91240B29-F687-4f45-9708-019B960494DF}">
-                              <a14:hiddenLine xmlns:a14="http://schemas.microsoft.com/office/drawing/2010/main" xmlns:w="http://schemas.openxmlformats.org/wordprocessingml/2006/main" xmlns:w10="urn:schemas-microsoft-com:office:word" xmlns:v="urn:schemas-microsoft-com:vml" xmlns:o="urn:schemas-microsoft-com:office:office" xmlns:mv="urn:schemas-microsoft-com:mac:vml" xmlns:mo="http://schemas.microsoft.com/office/mac/office/2008/main" xmlns="" w="9525">
+                              <a14:hiddenLine xmlns="" xmlns:mo="http://schemas.microsoft.com/office/mac/office/2008/main" xmlns:mv="urn:schemas-microsoft-com:mac:vml" xmlns:o="urn:schemas-microsoft-com:office:office" xmlns:v="urn:schemas-microsoft-com:vml" xmlns:w10="urn:schemas-microsoft-com:office:word" xmlns:w="http://schemas.openxmlformats.org/wordprocessingml/2006/main" xmlns:a14="http://schemas.microsoft.com/office/drawing/2010/main" w="9525">
                                 <a:solidFill>
                                   <a:srgbClr val="000000"/>
                                 </a:solidFill>
@@ -14910,14 +14928,14 @@
                           </a:ln>
                           <a:extLst>
                             <a:ext uri="{909E8E84-426E-40dd-AFC4-6F175D3DCCD1}">
-                              <a14:hiddenFill xmlns:a14="http://schemas.microsoft.com/office/drawing/2010/main" xmlns:w="http://schemas.openxmlformats.org/wordprocessingml/2006/main" xmlns:w10="urn:schemas-microsoft-com:office:word" xmlns:v="urn:schemas-microsoft-com:vml" xmlns:o="urn:schemas-microsoft-com:office:office" xmlns:mv="urn:schemas-microsoft-com:mac:vml" xmlns:mo="http://schemas.microsoft.com/office/mac/office/2008/main" xmlns="">
+                              <a14:hiddenFill xmlns="" xmlns:mo="http://schemas.microsoft.com/office/mac/office/2008/main" xmlns:mv="urn:schemas-microsoft-com:mac:vml" xmlns:o="urn:schemas-microsoft-com:office:office" xmlns:v="urn:schemas-microsoft-com:vml" xmlns:w10="urn:schemas-microsoft-com:office:word" xmlns:w="http://schemas.openxmlformats.org/wordprocessingml/2006/main" xmlns:a14="http://schemas.microsoft.com/office/drawing/2010/main">
                                 <a:solidFill>
                                   <a:srgbClr val="FFFFFF"/>
                                 </a:solidFill>
                               </a14:hiddenFill>
                             </a:ext>
                             <a:ext uri="{91240B29-F687-4f45-9708-019B960494DF}">
-                              <a14:hiddenLine xmlns:a14="http://schemas.microsoft.com/office/drawing/2010/main" xmlns:w="http://schemas.openxmlformats.org/wordprocessingml/2006/main" xmlns:w10="urn:schemas-microsoft-com:office:word" xmlns:v="urn:schemas-microsoft-com:vml" xmlns:o="urn:schemas-microsoft-com:office:office" xmlns:mv="urn:schemas-microsoft-com:mac:vml" xmlns:mo="http://schemas.microsoft.com/office/mac/office/2008/main" xmlns="" w="9525">
+                              <a14:hiddenLine xmlns="" xmlns:mo="http://schemas.microsoft.com/office/mac/office/2008/main" xmlns:mv="urn:schemas-microsoft-com:mac:vml" xmlns:o="urn:schemas-microsoft-com:office:office" xmlns:v="urn:schemas-microsoft-com:vml" xmlns:w10="urn:schemas-microsoft-com:office:word" xmlns:w="http://schemas.openxmlformats.org/wordprocessingml/2006/main" xmlns:a14="http://schemas.microsoft.com/office/drawing/2010/main" w="9525">
                                 <a:solidFill>
                                   <a:srgbClr val="000000"/>
                                 </a:solidFill>
@@ -14977,7 +14995,7 @@
                           </a:ln>
                           <a:extLst>
                             <a:ext uri="{909E8E84-426E-40dd-AFC4-6F175D3DCCD1}">
-                              <a14:hiddenFill xmlns:a14="http://schemas.microsoft.com/office/drawing/2010/main" xmlns:w="http://schemas.openxmlformats.org/wordprocessingml/2006/main" xmlns:w10="urn:schemas-microsoft-com:office:word" xmlns:v="urn:schemas-microsoft-com:vml" xmlns:o="urn:schemas-microsoft-com:office:office" xmlns:mv="urn:schemas-microsoft-com:mac:vml" xmlns:mo="http://schemas.microsoft.com/office/mac/office/2008/main" xmlns="">
+                              <a14:hiddenFill xmlns="" xmlns:mo="http://schemas.microsoft.com/office/mac/office/2008/main" xmlns:mv="urn:schemas-microsoft-com:mac:vml" xmlns:o="urn:schemas-microsoft-com:office:office" xmlns:v="urn:schemas-microsoft-com:vml" xmlns:w10="urn:schemas-microsoft-com:office:word" xmlns:w="http://schemas.openxmlformats.org/wordprocessingml/2006/main" xmlns:a14="http://schemas.microsoft.com/office/drawing/2010/main">
                                 <a:noFill/>
                               </a14:hiddenFill>
                             </a:ext>
@@ -15004,14 +15022,14 @@
                           </a:ln>
                           <a:extLst>
                             <a:ext uri="{909E8E84-426E-40dd-AFC4-6F175D3DCCD1}">
-                              <a14:hiddenFill xmlns:a14="http://schemas.microsoft.com/office/drawing/2010/main" xmlns:w="http://schemas.openxmlformats.org/wordprocessingml/2006/main" xmlns:w10="urn:schemas-microsoft-com:office:word" xmlns:v="urn:schemas-microsoft-com:vml" xmlns:o="urn:schemas-microsoft-com:office:office" xmlns:mv="urn:schemas-microsoft-com:mac:vml" xmlns:mo="http://schemas.microsoft.com/office/mac/office/2008/main" xmlns="">
+                              <a14:hiddenFill xmlns="" xmlns:mo="http://schemas.microsoft.com/office/mac/office/2008/main" xmlns:mv="urn:schemas-microsoft-com:mac:vml" xmlns:o="urn:schemas-microsoft-com:office:office" xmlns:v="urn:schemas-microsoft-com:vml" xmlns:w10="urn:schemas-microsoft-com:office:word" xmlns:w="http://schemas.openxmlformats.org/wordprocessingml/2006/main" xmlns:a14="http://schemas.microsoft.com/office/drawing/2010/main">
                                 <a:solidFill>
                                   <a:srgbClr val="FFFFFF"/>
                                 </a:solidFill>
                               </a14:hiddenFill>
                             </a:ext>
                             <a:ext uri="{91240B29-F687-4f45-9708-019B960494DF}">
-                              <a14:hiddenLine xmlns:a14="http://schemas.microsoft.com/office/drawing/2010/main" xmlns:w="http://schemas.openxmlformats.org/wordprocessingml/2006/main" xmlns:w10="urn:schemas-microsoft-com:office:word" xmlns:v="urn:schemas-microsoft-com:vml" xmlns:o="urn:schemas-microsoft-com:office:office" xmlns:mv="urn:schemas-microsoft-com:mac:vml" xmlns:mo="http://schemas.microsoft.com/office/mac/office/2008/main" xmlns="" w="9525">
+                              <a14:hiddenLine xmlns="" xmlns:mo="http://schemas.microsoft.com/office/mac/office/2008/main" xmlns:mv="urn:schemas-microsoft-com:mac:vml" xmlns:o="urn:schemas-microsoft-com:office:office" xmlns:v="urn:schemas-microsoft-com:vml" xmlns:w10="urn:schemas-microsoft-com:office:word" xmlns:w="http://schemas.openxmlformats.org/wordprocessingml/2006/main" xmlns:a14="http://schemas.microsoft.com/office/drawing/2010/main" w="9525">
                                 <a:solidFill>
                                   <a:srgbClr val="000000"/>
                                 </a:solidFill>
@@ -15466,6 +15484,7 @@
       <w:r>
         <w:rPr>
           <w:rStyle w:val="XMLname"/>
+          <w:lang w:val="en-US"/>
         </w:rPr>
         <w:t>questionnaireresponse-signature</w:t>
       </w:r>
@@ -16186,7 +16205,7 @@
                           </a:ln>
                           <a:extLst>
                             <a:ext uri="{909E8E84-426E-40dd-AFC4-6F175D3DCCD1}">
-                              <a14:hiddenFill xmlns:a14="http://schemas.microsoft.com/office/drawing/2010/main" xmlns:w="http://schemas.openxmlformats.org/wordprocessingml/2006/main" xmlns:w10="urn:schemas-microsoft-com:office:word" xmlns:v="urn:schemas-microsoft-com:vml" xmlns:o="urn:schemas-microsoft-com:office:office" xmlns:mv="urn:schemas-microsoft-com:mac:vml" xmlns:mo="http://schemas.microsoft.com/office/mac/office/2008/main" xmlns="">
+                              <a14:hiddenFill xmlns="" xmlns:mo="http://schemas.microsoft.com/office/mac/office/2008/main" xmlns:mv="urn:schemas-microsoft-com:mac:vml" xmlns:o="urn:schemas-microsoft-com:office:office" xmlns:v="urn:schemas-microsoft-com:vml" xmlns:w10="urn:schemas-microsoft-com:office:word" xmlns:w="http://schemas.openxmlformats.org/wordprocessingml/2006/main" xmlns:a14="http://schemas.microsoft.com/office/drawing/2010/main">
                                 <a:noFill/>
                               </a14:hiddenFill>
                             </a:ext>
@@ -16267,7 +16286,7 @@
                           </a:ln>
                           <a:extLst>
                             <a:ext uri="{909E8E84-426E-40dd-AFC4-6F175D3DCCD1}">
-                              <a14:hiddenFill xmlns:a14="http://schemas.microsoft.com/office/drawing/2010/main" xmlns:w="http://schemas.openxmlformats.org/wordprocessingml/2006/main" xmlns:w10="urn:schemas-microsoft-com:office:word" xmlns:v="urn:schemas-microsoft-com:vml" xmlns:o="urn:schemas-microsoft-com:office:office" xmlns:mv="urn:schemas-microsoft-com:mac:vml" xmlns:mo="http://schemas.microsoft.com/office/mac/office/2008/main" xmlns="">
+                              <a14:hiddenFill xmlns="" xmlns:mo="http://schemas.microsoft.com/office/mac/office/2008/main" xmlns:mv="urn:schemas-microsoft-com:mac:vml" xmlns:o="urn:schemas-microsoft-com:office:office" xmlns:v="urn:schemas-microsoft-com:vml" xmlns:w10="urn:schemas-microsoft-com:office:word" xmlns:w="http://schemas.openxmlformats.org/wordprocessingml/2006/main" xmlns:a14="http://schemas.microsoft.com/office/drawing/2010/main">
                                 <a:noFill/>
                               </a14:hiddenFill>
                             </a:ext>
@@ -16952,7 +16971,7 @@
                           </a:ln>
                           <a:extLst>
                             <a:ext uri="{909E8E84-426E-40dd-AFC4-6F175D3DCCD1}">
-                              <a14:hiddenFill xmlns:a14="http://schemas.microsoft.com/office/drawing/2010/main" xmlns:w="http://schemas.openxmlformats.org/wordprocessingml/2006/main" xmlns:w10="urn:schemas-microsoft-com:office:word" xmlns:v="urn:schemas-microsoft-com:vml" xmlns:o="urn:schemas-microsoft-com:office:office" xmlns:mv="urn:schemas-microsoft-com:mac:vml" xmlns:mo="http://schemas.microsoft.com/office/mac/office/2008/main" xmlns="">
+                              <a14:hiddenFill xmlns="" xmlns:mo="http://schemas.microsoft.com/office/mac/office/2008/main" xmlns:mv="urn:schemas-microsoft-com:mac:vml" xmlns:o="urn:schemas-microsoft-com:office:office" xmlns:v="urn:schemas-microsoft-com:vml" xmlns:w10="urn:schemas-microsoft-com:office:word" xmlns:w="http://schemas.openxmlformats.org/wordprocessingml/2006/main" xmlns:a14="http://schemas.microsoft.com/office/drawing/2010/main">
                                 <a:noFill/>
                               </a14:hiddenFill>
                             </a:ext>
@@ -16979,14 +16998,14 @@
                           </a:ln>
                           <a:extLst>
                             <a:ext uri="{909E8E84-426E-40dd-AFC4-6F175D3DCCD1}">
-                              <a14:hiddenFill xmlns:a14="http://schemas.microsoft.com/office/drawing/2010/main" xmlns:w="http://schemas.openxmlformats.org/wordprocessingml/2006/main" xmlns:w10="urn:schemas-microsoft-com:office:word" xmlns:v="urn:schemas-microsoft-com:vml" xmlns:o="urn:schemas-microsoft-com:office:office" xmlns:mv="urn:schemas-microsoft-com:mac:vml" xmlns:mo="http://schemas.microsoft.com/office/mac/office/2008/main" xmlns="">
+                              <a14:hiddenFill xmlns="" xmlns:mo="http://schemas.microsoft.com/office/mac/office/2008/main" xmlns:mv="urn:schemas-microsoft-com:mac:vml" xmlns:o="urn:schemas-microsoft-com:office:office" xmlns:v="urn:schemas-microsoft-com:vml" xmlns:w10="urn:schemas-microsoft-com:office:word" xmlns:w="http://schemas.openxmlformats.org/wordprocessingml/2006/main" xmlns:a14="http://schemas.microsoft.com/office/drawing/2010/main">
                                 <a:solidFill>
                                   <a:srgbClr val="FFFFFF"/>
                                 </a:solidFill>
                               </a14:hiddenFill>
                             </a:ext>
                             <a:ext uri="{91240B29-F687-4f45-9708-019B960494DF}">
-                              <a14:hiddenLine xmlns:a14="http://schemas.microsoft.com/office/drawing/2010/main" xmlns:w="http://schemas.openxmlformats.org/wordprocessingml/2006/main" xmlns:w10="urn:schemas-microsoft-com:office:word" xmlns:v="urn:schemas-microsoft-com:vml" xmlns:o="urn:schemas-microsoft-com:office:office" xmlns:mv="urn:schemas-microsoft-com:mac:vml" xmlns:mo="http://schemas.microsoft.com/office/mac/office/2008/main" xmlns="" w="9525">
+                              <a14:hiddenLine xmlns="" xmlns:mo="http://schemas.microsoft.com/office/mac/office/2008/main" xmlns:mv="urn:schemas-microsoft-com:mac:vml" xmlns:o="urn:schemas-microsoft-com:office:office" xmlns:v="urn:schemas-microsoft-com:vml" xmlns:w10="urn:schemas-microsoft-com:office:word" xmlns:w="http://schemas.openxmlformats.org/wordprocessingml/2006/main" xmlns:a14="http://schemas.microsoft.com/office/drawing/2010/main" w="9525">
                                 <a:solidFill>
                                   <a:srgbClr val="000000"/>
                                 </a:solidFill>
@@ -17050,7 +17069,7 @@
                           </a:ln>
                           <a:extLst>
                             <a:ext uri="{909E8E84-426E-40dd-AFC4-6F175D3DCCD1}">
-                              <a14:hiddenFill xmlns:a14="http://schemas.microsoft.com/office/drawing/2010/main" xmlns:w="http://schemas.openxmlformats.org/wordprocessingml/2006/main" xmlns:w10="urn:schemas-microsoft-com:office:word" xmlns:v="urn:schemas-microsoft-com:vml" xmlns:o="urn:schemas-microsoft-com:office:office" xmlns:mv="urn:schemas-microsoft-com:mac:vml" xmlns:mo="http://schemas.microsoft.com/office/mac/office/2008/main" xmlns="">
+                              <a14:hiddenFill xmlns="" xmlns:mo="http://schemas.microsoft.com/office/mac/office/2008/main" xmlns:mv="urn:schemas-microsoft-com:mac:vml" xmlns:o="urn:schemas-microsoft-com:office:office" xmlns:v="urn:schemas-microsoft-com:vml" xmlns:w10="urn:schemas-microsoft-com:office:word" xmlns:w="http://schemas.openxmlformats.org/wordprocessingml/2006/main" xmlns:a14="http://schemas.microsoft.com/office/drawing/2010/main">
                                 <a:noFill/>
                               </a14:hiddenFill>
                             </a:ext>
@@ -17135,14 +17154,14 @@
                           </a:ln>
                           <a:extLst>
                             <a:ext uri="{909E8E84-426E-40dd-AFC4-6F175D3DCCD1}">
-                              <a14:hiddenFill xmlns:a14="http://schemas.microsoft.com/office/drawing/2010/main" xmlns:w="http://schemas.openxmlformats.org/wordprocessingml/2006/main" xmlns:w10="urn:schemas-microsoft-com:office:word" xmlns:v="urn:schemas-microsoft-com:vml" xmlns:o="urn:schemas-microsoft-com:office:office" xmlns:mv="urn:schemas-microsoft-com:mac:vml" xmlns:mo="http://schemas.microsoft.com/office/mac/office/2008/main" xmlns="">
+                              <a14:hiddenFill xmlns="" xmlns:mo="http://schemas.microsoft.com/office/mac/office/2008/main" xmlns:mv="urn:schemas-microsoft-com:mac:vml" xmlns:o="urn:schemas-microsoft-com:office:office" xmlns:v="urn:schemas-microsoft-com:vml" xmlns:w10="urn:schemas-microsoft-com:office:word" xmlns:w="http://schemas.openxmlformats.org/wordprocessingml/2006/main" xmlns:a14="http://schemas.microsoft.com/office/drawing/2010/main">
                                 <a:solidFill>
                                   <a:srgbClr val="FFFFFF"/>
                                 </a:solidFill>
                               </a14:hiddenFill>
                             </a:ext>
                             <a:ext uri="{91240B29-F687-4f45-9708-019B960494DF}">
-                              <a14:hiddenLine xmlns:a14="http://schemas.microsoft.com/office/drawing/2010/main" xmlns:w="http://schemas.openxmlformats.org/wordprocessingml/2006/main" xmlns:w10="urn:schemas-microsoft-com:office:word" xmlns:v="urn:schemas-microsoft-com:vml" xmlns:o="urn:schemas-microsoft-com:office:office" xmlns:mv="urn:schemas-microsoft-com:mac:vml" xmlns:mo="http://schemas.microsoft.com/office/mac/office/2008/main" xmlns="" w="9525">
+                              <a14:hiddenLine xmlns="" xmlns:mo="http://schemas.microsoft.com/office/mac/office/2008/main" xmlns:mv="urn:schemas-microsoft-com:mac:vml" xmlns:o="urn:schemas-microsoft-com:office:office" xmlns:v="urn:schemas-microsoft-com:vml" xmlns:w10="urn:schemas-microsoft-com:office:word" xmlns:w="http://schemas.openxmlformats.org/wordprocessingml/2006/main" xmlns:a14="http://schemas.microsoft.com/office/drawing/2010/main" w="9525">
                                 <a:solidFill>
                                   <a:srgbClr val="000000"/>
                                 </a:solidFill>
@@ -17196,14 +17215,14 @@
                           </a:ln>
                           <a:extLst>
                             <a:ext uri="{909E8E84-426E-40dd-AFC4-6F175D3DCCD1}">
-                              <a14:hiddenFill xmlns:a14="http://schemas.microsoft.com/office/drawing/2010/main" xmlns:w="http://schemas.openxmlformats.org/wordprocessingml/2006/main" xmlns:w10="urn:schemas-microsoft-com:office:word" xmlns:v="urn:schemas-microsoft-com:vml" xmlns:o="urn:schemas-microsoft-com:office:office" xmlns:mv="urn:schemas-microsoft-com:mac:vml" xmlns:mo="http://schemas.microsoft.com/office/mac/office/2008/main" xmlns="">
+                              <a14:hiddenFill xmlns="" xmlns:mo="http://schemas.microsoft.com/office/mac/office/2008/main" xmlns:mv="urn:schemas-microsoft-com:mac:vml" xmlns:o="urn:schemas-microsoft-com:office:office" xmlns:v="urn:schemas-microsoft-com:vml" xmlns:w10="urn:schemas-microsoft-com:office:word" xmlns:w="http://schemas.openxmlformats.org/wordprocessingml/2006/main" xmlns:a14="http://schemas.microsoft.com/office/drawing/2010/main">
                                 <a:solidFill>
                                   <a:srgbClr val="FFFFFF"/>
                                 </a:solidFill>
                               </a14:hiddenFill>
                             </a:ext>
                             <a:ext uri="{91240B29-F687-4f45-9708-019B960494DF}">
-                              <a14:hiddenLine xmlns:a14="http://schemas.microsoft.com/office/drawing/2010/main" xmlns:w="http://schemas.openxmlformats.org/wordprocessingml/2006/main" xmlns:w10="urn:schemas-microsoft-com:office:word" xmlns:v="urn:schemas-microsoft-com:vml" xmlns:o="urn:schemas-microsoft-com:office:office" xmlns:mv="urn:schemas-microsoft-com:mac:vml" xmlns:mo="http://schemas.microsoft.com/office/mac/office/2008/main" xmlns="" w="9525">
+                              <a14:hiddenLine xmlns="" xmlns:mo="http://schemas.microsoft.com/office/mac/office/2008/main" xmlns:mv="urn:schemas-microsoft-com:mac:vml" xmlns:o="urn:schemas-microsoft-com:office:office" xmlns:v="urn:schemas-microsoft-com:vml" xmlns:w10="urn:schemas-microsoft-com:office:word" xmlns:w="http://schemas.openxmlformats.org/wordprocessingml/2006/main" xmlns:a14="http://schemas.microsoft.com/office/drawing/2010/main" w="9525">
                                 <a:solidFill>
                                   <a:srgbClr val="000000"/>
                                 </a:solidFill>
@@ -17273,7 +17292,7 @@
                             </a:ln>
                             <a:extLst>
                               <a:ext uri="{909E8E84-426E-40dd-AFC4-6F175D3DCCD1}">
-                                <a14:hiddenFill xmlns:a14="http://schemas.microsoft.com/office/drawing/2010/main" xmlns:w="http://schemas.openxmlformats.org/wordprocessingml/2006/main" xmlns:w10="urn:schemas-microsoft-com:office:word" xmlns:v="urn:schemas-microsoft-com:vml" xmlns:o="urn:schemas-microsoft-com:office:office" xmlns:mv="urn:schemas-microsoft-com:mac:vml" xmlns:mo="http://schemas.microsoft.com/office/mac/office/2008/main" xmlns="">
+                                <a14:hiddenFill xmlns="" xmlns:mo="http://schemas.microsoft.com/office/mac/office/2008/main" xmlns:mv="urn:schemas-microsoft-com:mac:vml" xmlns:o="urn:schemas-microsoft-com:office:office" xmlns:v="urn:schemas-microsoft-com:vml" xmlns:w10="urn:schemas-microsoft-com:office:word" xmlns:w="http://schemas.openxmlformats.org/wordprocessingml/2006/main" xmlns:a14="http://schemas.microsoft.com/office/drawing/2010/main">
                                   <a:noFill/>
                                 </a14:hiddenFill>
                               </a:ext>
@@ -17305,7 +17324,7 @@
                             </a:ln>
                             <a:extLst>
                               <a:ext uri="{909E8E84-426E-40dd-AFC4-6F175D3DCCD1}">
-                                <a14:hiddenFill xmlns:a14="http://schemas.microsoft.com/office/drawing/2010/main" xmlns:w="http://schemas.openxmlformats.org/wordprocessingml/2006/main" xmlns:w10="urn:schemas-microsoft-com:office:word" xmlns:v="urn:schemas-microsoft-com:vml" xmlns:o="urn:schemas-microsoft-com:office:office" xmlns:mv="urn:schemas-microsoft-com:mac:vml" xmlns:mo="http://schemas.microsoft.com/office/mac/office/2008/main" xmlns="">
+                                <a14:hiddenFill xmlns="" xmlns:mo="http://schemas.microsoft.com/office/mac/office/2008/main" xmlns:mv="urn:schemas-microsoft-com:mac:vml" xmlns:o="urn:schemas-microsoft-com:office:office" xmlns:v="urn:schemas-microsoft-com:vml" xmlns:w10="urn:schemas-microsoft-com:office:word" xmlns:w="http://schemas.openxmlformats.org/wordprocessingml/2006/main" xmlns:a14="http://schemas.microsoft.com/office/drawing/2010/main">
                                   <a:noFill/>
                                 </a14:hiddenFill>
                               </a:ext>
@@ -17333,14 +17352,14 @@
                           </a:ln>
                           <a:extLst>
                             <a:ext uri="{909E8E84-426E-40dd-AFC4-6F175D3DCCD1}">
-                              <a14:hiddenFill xmlns:a14="http://schemas.microsoft.com/office/drawing/2010/main" xmlns:w="http://schemas.openxmlformats.org/wordprocessingml/2006/main" xmlns:w10="urn:schemas-microsoft-com:office:word" xmlns:v="urn:schemas-microsoft-com:vml" xmlns:o="urn:schemas-microsoft-com:office:office" xmlns:mv="urn:schemas-microsoft-com:mac:vml" xmlns:mo="http://schemas.microsoft.com/office/mac/office/2008/main" xmlns="">
+                              <a14:hiddenFill xmlns="" xmlns:mo="http://schemas.microsoft.com/office/mac/office/2008/main" xmlns:mv="urn:schemas-microsoft-com:mac:vml" xmlns:o="urn:schemas-microsoft-com:office:office" xmlns:v="urn:schemas-microsoft-com:vml" xmlns:w10="urn:schemas-microsoft-com:office:word" xmlns:w="http://schemas.openxmlformats.org/wordprocessingml/2006/main" xmlns:a14="http://schemas.microsoft.com/office/drawing/2010/main">
                                 <a:solidFill>
                                   <a:srgbClr val="FFFFFF"/>
                                 </a:solidFill>
                               </a14:hiddenFill>
                             </a:ext>
                             <a:ext uri="{91240B29-F687-4f45-9708-019B960494DF}">
-                              <a14:hiddenLine xmlns:a14="http://schemas.microsoft.com/office/drawing/2010/main" xmlns:w="http://schemas.openxmlformats.org/wordprocessingml/2006/main" xmlns:w10="urn:schemas-microsoft-com:office:word" xmlns:v="urn:schemas-microsoft-com:vml" xmlns:o="urn:schemas-microsoft-com:office:office" xmlns:mv="urn:schemas-microsoft-com:mac:vml" xmlns:mo="http://schemas.microsoft.com/office/mac/office/2008/main" xmlns="" w="9525">
+                              <a14:hiddenLine xmlns="" xmlns:mo="http://schemas.microsoft.com/office/mac/office/2008/main" xmlns:mv="urn:schemas-microsoft-com:mac:vml" xmlns:o="urn:schemas-microsoft-com:office:office" xmlns:v="urn:schemas-microsoft-com:vml" xmlns:w10="urn:schemas-microsoft-com:office:word" xmlns:w="http://schemas.openxmlformats.org/wordprocessingml/2006/main" xmlns:a14="http://schemas.microsoft.com/office/drawing/2010/main" w="9525">
                                 <a:solidFill>
                                   <a:srgbClr val="000000"/>
                                 </a:solidFill>
@@ -20253,7 +20272,7 @@
                           </a:ln>
                           <a:extLst>
                             <a:ext uri="{909E8E84-426E-40dd-AFC4-6F175D3DCCD1}">
-                              <a14:hiddenFill xmlns:a14="http://schemas.microsoft.com/office/drawing/2010/main" xmlns:w="http://schemas.openxmlformats.org/wordprocessingml/2006/main" xmlns:w10="urn:schemas-microsoft-com:office:word" xmlns:v="urn:schemas-microsoft-com:vml" xmlns:o="urn:schemas-microsoft-com:office:office" xmlns:mv="urn:schemas-microsoft-com:mac:vml" xmlns:mo="http://schemas.microsoft.com/office/mac/office/2008/main" xmlns="">
+                              <a14:hiddenFill xmlns="" xmlns:mo="http://schemas.microsoft.com/office/mac/office/2008/main" xmlns:mv="urn:schemas-microsoft-com:mac:vml" xmlns:o="urn:schemas-microsoft-com:office:office" xmlns:v="urn:schemas-microsoft-com:vml" xmlns:w10="urn:schemas-microsoft-com:office:word" xmlns:w="http://schemas.openxmlformats.org/wordprocessingml/2006/main" xmlns:a14="http://schemas.microsoft.com/office/drawing/2010/main">
                                 <a:noFill/>
                               </a14:hiddenFill>
                             </a:ext>
@@ -20333,7 +20352,7 @@
                           </a:ln>
                           <a:extLst>
                             <a:ext uri="{909E8E84-426E-40dd-AFC4-6F175D3DCCD1}">
-                              <a14:hiddenFill xmlns:a14="http://schemas.microsoft.com/office/drawing/2010/main" xmlns:w="http://schemas.openxmlformats.org/wordprocessingml/2006/main" xmlns:w10="urn:schemas-microsoft-com:office:word" xmlns:v="urn:schemas-microsoft-com:vml" xmlns:o="urn:schemas-microsoft-com:office:office" xmlns:mv="urn:schemas-microsoft-com:mac:vml" xmlns:mo="http://schemas.microsoft.com/office/mac/office/2008/main" xmlns="">
+                              <a14:hiddenFill xmlns="" xmlns:mo="http://schemas.microsoft.com/office/mac/office/2008/main" xmlns:mv="urn:schemas-microsoft-com:mac:vml" xmlns:o="urn:schemas-microsoft-com:office:office" xmlns:v="urn:schemas-microsoft-com:vml" xmlns:w10="urn:schemas-microsoft-com:office:word" xmlns:w="http://schemas.openxmlformats.org/wordprocessingml/2006/main" xmlns:a14="http://schemas.microsoft.com/office/drawing/2010/main">
                                 <a:noFill/>
                               </a14:hiddenFill>
                             </a:ext>
@@ -21027,7 +21046,7 @@
                           </a:ln>
                           <a:extLst>
                             <a:ext uri="{909E8E84-426E-40dd-AFC4-6F175D3DCCD1}">
-                              <a14:hiddenFill xmlns:a14="http://schemas.microsoft.com/office/drawing/2010/main" xmlns:w="http://schemas.openxmlformats.org/wordprocessingml/2006/main" xmlns:w10="urn:schemas-microsoft-com:office:word" xmlns:v="urn:schemas-microsoft-com:vml" xmlns:o="urn:schemas-microsoft-com:office:office" xmlns:mv="urn:schemas-microsoft-com:mac:vml" xmlns:mo="http://schemas.microsoft.com/office/mac/office/2008/main" xmlns="">
+                              <a14:hiddenFill xmlns="" xmlns:mo="http://schemas.microsoft.com/office/mac/office/2008/main" xmlns:mv="urn:schemas-microsoft-com:mac:vml" xmlns:o="urn:schemas-microsoft-com:office:office" xmlns:v="urn:schemas-microsoft-com:vml" xmlns:w10="urn:schemas-microsoft-com:office:word" xmlns:w="http://schemas.openxmlformats.org/wordprocessingml/2006/main" xmlns:a14="http://schemas.microsoft.com/office/drawing/2010/main">
                                 <a:noFill/>
                               </a14:hiddenFill>
                             </a:ext>
@@ -21054,14 +21073,14 @@
                           </a:ln>
                           <a:extLst>
                             <a:ext uri="{909E8E84-426E-40dd-AFC4-6F175D3DCCD1}">
-                              <a14:hiddenFill xmlns:a14="http://schemas.microsoft.com/office/drawing/2010/main" xmlns:w="http://schemas.openxmlformats.org/wordprocessingml/2006/main" xmlns:w10="urn:schemas-microsoft-com:office:word" xmlns:v="urn:schemas-microsoft-com:vml" xmlns:o="urn:schemas-microsoft-com:office:office" xmlns:mv="urn:schemas-microsoft-com:mac:vml" xmlns:mo="http://schemas.microsoft.com/office/mac/office/2008/main" xmlns="">
+                              <a14:hiddenFill xmlns="" xmlns:mo="http://schemas.microsoft.com/office/mac/office/2008/main" xmlns:mv="urn:schemas-microsoft-com:mac:vml" xmlns:o="urn:schemas-microsoft-com:office:office" xmlns:v="urn:schemas-microsoft-com:vml" xmlns:w10="urn:schemas-microsoft-com:office:word" xmlns:w="http://schemas.openxmlformats.org/wordprocessingml/2006/main" xmlns:a14="http://schemas.microsoft.com/office/drawing/2010/main">
                                 <a:solidFill>
                                   <a:srgbClr val="FFFFFF"/>
                                 </a:solidFill>
                               </a14:hiddenFill>
                             </a:ext>
                             <a:ext uri="{91240B29-F687-4f45-9708-019B960494DF}">
-                              <a14:hiddenLine xmlns:a14="http://schemas.microsoft.com/office/drawing/2010/main" xmlns:w="http://schemas.openxmlformats.org/wordprocessingml/2006/main" xmlns:w10="urn:schemas-microsoft-com:office:word" xmlns:v="urn:schemas-microsoft-com:vml" xmlns:o="urn:schemas-microsoft-com:office:office" xmlns:mv="urn:schemas-microsoft-com:mac:vml" xmlns:mo="http://schemas.microsoft.com/office/mac/office/2008/main" xmlns="" w="9525">
+                              <a14:hiddenLine xmlns="" xmlns:mo="http://schemas.microsoft.com/office/mac/office/2008/main" xmlns:mv="urn:schemas-microsoft-com:mac:vml" xmlns:o="urn:schemas-microsoft-com:office:office" xmlns:v="urn:schemas-microsoft-com:vml" xmlns:w10="urn:schemas-microsoft-com:office:word" xmlns:w="http://schemas.openxmlformats.org/wordprocessingml/2006/main" xmlns:a14="http://schemas.microsoft.com/office/drawing/2010/main" w="9525">
                                 <a:solidFill>
                                   <a:srgbClr val="000000"/>
                                 </a:solidFill>
@@ -21125,7 +21144,7 @@
                           </a:ln>
                           <a:extLst>
                             <a:ext uri="{909E8E84-426E-40dd-AFC4-6F175D3DCCD1}">
-                              <a14:hiddenFill xmlns:a14="http://schemas.microsoft.com/office/drawing/2010/main" xmlns:w="http://schemas.openxmlformats.org/wordprocessingml/2006/main" xmlns:w10="urn:schemas-microsoft-com:office:word" xmlns:v="urn:schemas-microsoft-com:vml" xmlns:o="urn:schemas-microsoft-com:office:office" xmlns:mv="urn:schemas-microsoft-com:mac:vml" xmlns:mo="http://schemas.microsoft.com/office/mac/office/2008/main" xmlns="">
+                              <a14:hiddenFill xmlns="" xmlns:mo="http://schemas.microsoft.com/office/mac/office/2008/main" xmlns:mv="urn:schemas-microsoft-com:mac:vml" xmlns:o="urn:schemas-microsoft-com:office:office" xmlns:v="urn:schemas-microsoft-com:vml" xmlns:w10="urn:schemas-microsoft-com:office:word" xmlns:w="http://schemas.openxmlformats.org/wordprocessingml/2006/main" xmlns:a14="http://schemas.microsoft.com/office/drawing/2010/main">
                                 <a:noFill/>
                               </a14:hiddenFill>
                             </a:ext>
@@ -21210,14 +21229,14 @@
                           </a:ln>
                           <a:extLst>
                             <a:ext uri="{909E8E84-426E-40dd-AFC4-6F175D3DCCD1}">
-                              <a14:hiddenFill xmlns:a14="http://schemas.microsoft.com/office/drawing/2010/main" xmlns:w="http://schemas.openxmlformats.org/wordprocessingml/2006/main" xmlns:w10="urn:schemas-microsoft-com:office:word" xmlns:v="urn:schemas-microsoft-com:vml" xmlns:o="urn:schemas-microsoft-com:office:office" xmlns:mv="urn:schemas-microsoft-com:mac:vml" xmlns:mo="http://schemas.microsoft.com/office/mac/office/2008/main" xmlns="">
+                              <a14:hiddenFill xmlns="" xmlns:mo="http://schemas.microsoft.com/office/mac/office/2008/main" xmlns:mv="urn:schemas-microsoft-com:mac:vml" xmlns:o="urn:schemas-microsoft-com:office:office" xmlns:v="urn:schemas-microsoft-com:vml" xmlns:w10="urn:schemas-microsoft-com:office:word" xmlns:w="http://schemas.openxmlformats.org/wordprocessingml/2006/main" xmlns:a14="http://schemas.microsoft.com/office/drawing/2010/main">
                                 <a:solidFill>
                                   <a:srgbClr val="FFFFFF"/>
                                 </a:solidFill>
                               </a14:hiddenFill>
                             </a:ext>
                             <a:ext uri="{91240B29-F687-4f45-9708-019B960494DF}">
-                              <a14:hiddenLine xmlns:a14="http://schemas.microsoft.com/office/drawing/2010/main" xmlns:w="http://schemas.openxmlformats.org/wordprocessingml/2006/main" xmlns:w10="urn:schemas-microsoft-com:office:word" xmlns:v="urn:schemas-microsoft-com:vml" xmlns:o="urn:schemas-microsoft-com:office:office" xmlns:mv="urn:schemas-microsoft-com:mac:vml" xmlns:mo="http://schemas.microsoft.com/office/mac/office/2008/main" xmlns="" w="9525">
+                              <a14:hiddenLine xmlns="" xmlns:mo="http://schemas.microsoft.com/office/mac/office/2008/main" xmlns:mv="urn:schemas-microsoft-com:mac:vml" xmlns:o="urn:schemas-microsoft-com:office:office" xmlns:v="urn:schemas-microsoft-com:vml" xmlns:w10="urn:schemas-microsoft-com:office:word" xmlns:w="http://schemas.openxmlformats.org/wordprocessingml/2006/main" xmlns:a14="http://schemas.microsoft.com/office/drawing/2010/main" w="9525">
                                 <a:solidFill>
                                   <a:srgbClr val="000000"/>
                                 </a:solidFill>
@@ -21271,14 +21290,14 @@
                           </a:ln>
                           <a:extLst>
                             <a:ext uri="{909E8E84-426E-40dd-AFC4-6F175D3DCCD1}">
-                              <a14:hiddenFill xmlns:a14="http://schemas.microsoft.com/office/drawing/2010/main" xmlns:w="http://schemas.openxmlformats.org/wordprocessingml/2006/main" xmlns:w10="urn:schemas-microsoft-com:office:word" xmlns:v="urn:schemas-microsoft-com:vml" xmlns:o="urn:schemas-microsoft-com:office:office" xmlns:mv="urn:schemas-microsoft-com:mac:vml" xmlns:mo="http://schemas.microsoft.com/office/mac/office/2008/main" xmlns="">
+                              <a14:hiddenFill xmlns="" xmlns:mo="http://schemas.microsoft.com/office/mac/office/2008/main" xmlns:mv="urn:schemas-microsoft-com:mac:vml" xmlns:o="urn:schemas-microsoft-com:office:office" xmlns:v="urn:schemas-microsoft-com:vml" xmlns:w10="urn:schemas-microsoft-com:office:word" xmlns:w="http://schemas.openxmlformats.org/wordprocessingml/2006/main" xmlns:a14="http://schemas.microsoft.com/office/drawing/2010/main">
                                 <a:solidFill>
                                   <a:srgbClr val="FFFFFF"/>
                                 </a:solidFill>
                               </a14:hiddenFill>
                             </a:ext>
                             <a:ext uri="{91240B29-F687-4f45-9708-019B960494DF}">
-                              <a14:hiddenLine xmlns:a14="http://schemas.microsoft.com/office/drawing/2010/main" xmlns:w="http://schemas.openxmlformats.org/wordprocessingml/2006/main" xmlns:w10="urn:schemas-microsoft-com:office:word" xmlns:v="urn:schemas-microsoft-com:vml" xmlns:o="urn:schemas-microsoft-com:office:office" xmlns:mv="urn:schemas-microsoft-com:mac:vml" xmlns:mo="http://schemas.microsoft.com/office/mac/office/2008/main" xmlns="" w="9525">
+                              <a14:hiddenLine xmlns="" xmlns:mo="http://schemas.microsoft.com/office/mac/office/2008/main" xmlns:mv="urn:schemas-microsoft-com:mac:vml" xmlns:o="urn:schemas-microsoft-com:office:office" xmlns:v="urn:schemas-microsoft-com:vml" xmlns:w10="urn:schemas-microsoft-com:office:word" xmlns:w="http://schemas.openxmlformats.org/wordprocessingml/2006/main" xmlns:a14="http://schemas.microsoft.com/office/drawing/2010/main" w="9525">
                                 <a:solidFill>
                                   <a:srgbClr val="000000"/>
                                 </a:solidFill>
@@ -21348,7 +21367,7 @@
                             </a:ln>
                             <a:extLst>
                               <a:ext uri="{909E8E84-426E-40dd-AFC4-6F175D3DCCD1}">
-                                <a14:hiddenFill xmlns:a14="http://schemas.microsoft.com/office/drawing/2010/main" xmlns:w="http://schemas.openxmlformats.org/wordprocessingml/2006/main" xmlns:w10="urn:schemas-microsoft-com:office:word" xmlns:v="urn:schemas-microsoft-com:vml" xmlns:o="urn:schemas-microsoft-com:office:office" xmlns:mv="urn:schemas-microsoft-com:mac:vml" xmlns:mo="http://schemas.microsoft.com/office/mac/office/2008/main" xmlns="">
+                                <a14:hiddenFill xmlns="" xmlns:mo="http://schemas.microsoft.com/office/mac/office/2008/main" xmlns:mv="urn:schemas-microsoft-com:mac:vml" xmlns:o="urn:schemas-microsoft-com:office:office" xmlns:v="urn:schemas-microsoft-com:vml" xmlns:w10="urn:schemas-microsoft-com:office:word" xmlns:w="http://schemas.openxmlformats.org/wordprocessingml/2006/main" xmlns:a14="http://schemas.microsoft.com/office/drawing/2010/main">
                                   <a:noFill/>
                                 </a14:hiddenFill>
                               </a:ext>
@@ -21380,7 +21399,7 @@
                             </a:ln>
                             <a:extLst>
                               <a:ext uri="{909E8E84-426E-40dd-AFC4-6F175D3DCCD1}">
-                                <a14:hiddenFill xmlns:a14="http://schemas.microsoft.com/office/drawing/2010/main" xmlns:w="http://schemas.openxmlformats.org/wordprocessingml/2006/main" xmlns:w10="urn:schemas-microsoft-com:office:word" xmlns:v="urn:schemas-microsoft-com:vml" xmlns:o="urn:schemas-microsoft-com:office:office" xmlns:mv="urn:schemas-microsoft-com:mac:vml" xmlns:mo="http://schemas.microsoft.com/office/mac/office/2008/main" xmlns="">
+                                <a14:hiddenFill xmlns="" xmlns:mo="http://schemas.microsoft.com/office/mac/office/2008/main" xmlns:mv="urn:schemas-microsoft-com:mac:vml" xmlns:o="urn:schemas-microsoft-com:office:office" xmlns:v="urn:schemas-microsoft-com:vml" xmlns:w10="urn:schemas-microsoft-com:office:word" xmlns:w="http://schemas.openxmlformats.org/wordprocessingml/2006/main" xmlns:a14="http://schemas.microsoft.com/office/drawing/2010/main">
                                   <a:noFill/>
                                 </a14:hiddenFill>
                               </a:ext>
@@ -21408,14 +21427,14 @@
                           </a:ln>
                           <a:extLst>
                             <a:ext uri="{909E8E84-426E-40dd-AFC4-6F175D3DCCD1}">
-                              <a14:hiddenFill xmlns:a14="http://schemas.microsoft.com/office/drawing/2010/main" xmlns:w="http://schemas.openxmlformats.org/wordprocessingml/2006/main" xmlns:w10="urn:schemas-microsoft-com:office:word" xmlns:v="urn:schemas-microsoft-com:vml" xmlns:o="urn:schemas-microsoft-com:office:office" xmlns:mv="urn:schemas-microsoft-com:mac:vml" xmlns:mo="http://schemas.microsoft.com/office/mac/office/2008/main" xmlns="">
+                              <a14:hiddenFill xmlns="" xmlns:mo="http://schemas.microsoft.com/office/mac/office/2008/main" xmlns:mv="urn:schemas-microsoft-com:mac:vml" xmlns:o="urn:schemas-microsoft-com:office:office" xmlns:v="urn:schemas-microsoft-com:vml" xmlns:w10="urn:schemas-microsoft-com:office:word" xmlns:w="http://schemas.openxmlformats.org/wordprocessingml/2006/main" xmlns:a14="http://schemas.microsoft.com/office/drawing/2010/main">
                                 <a:solidFill>
                                   <a:srgbClr val="FFFFFF"/>
                                 </a:solidFill>
                               </a14:hiddenFill>
                             </a:ext>
                             <a:ext uri="{91240B29-F687-4f45-9708-019B960494DF}">
-                              <a14:hiddenLine xmlns:a14="http://schemas.microsoft.com/office/drawing/2010/main" xmlns:w="http://schemas.openxmlformats.org/wordprocessingml/2006/main" xmlns:w10="urn:schemas-microsoft-com:office:word" xmlns:v="urn:schemas-microsoft-com:vml" xmlns:o="urn:schemas-microsoft-com:office:office" xmlns:mv="urn:schemas-microsoft-com:mac:vml" xmlns:mo="http://schemas.microsoft.com/office/mac/office/2008/main" xmlns="" w="9525">
+                              <a14:hiddenLine xmlns="" xmlns:mo="http://schemas.microsoft.com/office/mac/office/2008/main" xmlns:mv="urn:schemas-microsoft-com:mac:vml" xmlns:o="urn:schemas-microsoft-com:office:office" xmlns:v="urn:schemas-microsoft-com:vml" xmlns:w10="urn:schemas-microsoft-com:office:word" xmlns:w="http://schemas.openxmlformats.org/wordprocessingml/2006/main" xmlns:a14="http://schemas.microsoft.com/office/drawing/2010/main" w="9525">
                                 <a:solidFill>
                                   <a:srgbClr val="000000"/>
                                 </a:solidFill>
@@ -23918,7 +23937,7 @@
                           </a:ln>
                           <a:extLst>
                             <a:ext uri="{909E8E84-426E-40dd-AFC4-6F175D3DCCD1}">
-                              <a14:hiddenFill xmlns:a14="http://schemas.microsoft.com/office/drawing/2010/main" xmlns:w="http://schemas.openxmlformats.org/wordprocessingml/2006/main" xmlns:w10="urn:schemas-microsoft-com:office:word" xmlns:v="urn:schemas-microsoft-com:vml" xmlns:o="urn:schemas-microsoft-com:office:office" xmlns:mv="urn:schemas-microsoft-com:mac:vml" xmlns:mo="http://schemas.microsoft.com/office/mac/office/2008/main" xmlns="">
+                              <a14:hiddenFill xmlns="" xmlns:mo="http://schemas.microsoft.com/office/mac/office/2008/main" xmlns:mv="urn:schemas-microsoft-com:mac:vml" xmlns:o="urn:schemas-microsoft-com:office:office" xmlns:v="urn:schemas-microsoft-com:vml" xmlns:w10="urn:schemas-microsoft-com:office:word" xmlns:w="http://schemas.openxmlformats.org/wordprocessingml/2006/main" xmlns:a14="http://schemas.microsoft.com/office/drawing/2010/main">
                                 <a:noFill/>
                               </a14:hiddenFill>
                             </a:ext>
@@ -24007,7 +24026,7 @@
                           </a:ln>
                           <a:extLst>
                             <a:ext uri="{909E8E84-426E-40dd-AFC4-6F175D3DCCD1}">
-                              <a14:hiddenFill xmlns:a14="http://schemas.microsoft.com/office/drawing/2010/main" xmlns:w="http://schemas.openxmlformats.org/wordprocessingml/2006/main" xmlns:w10="urn:schemas-microsoft-com:office:word" xmlns:v="urn:schemas-microsoft-com:vml" xmlns:o="urn:schemas-microsoft-com:office:office" xmlns:mv="urn:schemas-microsoft-com:mac:vml" xmlns:mo="http://schemas.microsoft.com/office/mac/office/2008/main" xmlns="">
+                              <a14:hiddenFill xmlns="" xmlns:mo="http://schemas.microsoft.com/office/mac/office/2008/main" xmlns:mv="urn:schemas-microsoft-com:mac:vml" xmlns:o="urn:schemas-microsoft-com:office:office" xmlns:v="urn:schemas-microsoft-com:vml" xmlns:w10="urn:schemas-microsoft-com:office:word" xmlns:w="http://schemas.openxmlformats.org/wordprocessingml/2006/main" xmlns:a14="http://schemas.microsoft.com/office/drawing/2010/main">
                                 <a:noFill/>
                               </a14:hiddenFill>
                             </a:ext>
@@ -24780,7 +24799,7 @@
                           </a:ln>
                           <a:extLst>
                             <a:ext uri="{909E8E84-426E-40dd-AFC4-6F175D3DCCD1}">
-                              <a14:hiddenFill xmlns:a14="http://schemas.microsoft.com/office/drawing/2010/main" xmlns:w="http://schemas.openxmlformats.org/wordprocessingml/2006/main" xmlns:w10="urn:schemas-microsoft-com:office:word" xmlns:v="urn:schemas-microsoft-com:vml" xmlns:o="urn:schemas-microsoft-com:office:office" xmlns:mv="urn:schemas-microsoft-com:mac:vml" xmlns:mo="http://schemas.microsoft.com/office/mac/office/2008/main" xmlns="">
+                              <a14:hiddenFill xmlns="" xmlns:mo="http://schemas.microsoft.com/office/mac/office/2008/main" xmlns:mv="urn:schemas-microsoft-com:mac:vml" xmlns:o="urn:schemas-microsoft-com:office:office" xmlns:v="urn:schemas-microsoft-com:vml" xmlns:w10="urn:schemas-microsoft-com:office:word" xmlns:w="http://schemas.openxmlformats.org/wordprocessingml/2006/main" xmlns:a14="http://schemas.microsoft.com/office/drawing/2010/main">
                                 <a:noFill/>
                               </a14:hiddenFill>
                             </a:ext>
@@ -24807,14 +24826,14 @@
                           </a:ln>
                           <a:extLst>
                             <a:ext uri="{909E8E84-426E-40dd-AFC4-6F175D3DCCD1}">
-                              <a14:hiddenFill xmlns:a14="http://schemas.microsoft.com/office/drawing/2010/main" xmlns:w="http://schemas.openxmlformats.org/wordprocessingml/2006/main" xmlns:w10="urn:schemas-microsoft-com:office:word" xmlns:v="urn:schemas-microsoft-com:vml" xmlns:o="urn:schemas-microsoft-com:office:office" xmlns:mv="urn:schemas-microsoft-com:mac:vml" xmlns:mo="http://schemas.microsoft.com/office/mac/office/2008/main" xmlns="">
+                              <a14:hiddenFill xmlns="" xmlns:mo="http://schemas.microsoft.com/office/mac/office/2008/main" xmlns:mv="urn:schemas-microsoft-com:mac:vml" xmlns:o="urn:schemas-microsoft-com:office:office" xmlns:v="urn:schemas-microsoft-com:vml" xmlns:w10="urn:schemas-microsoft-com:office:word" xmlns:w="http://schemas.openxmlformats.org/wordprocessingml/2006/main" xmlns:a14="http://schemas.microsoft.com/office/drawing/2010/main">
                                 <a:solidFill>
                                   <a:srgbClr val="FFFFFF"/>
                                 </a:solidFill>
                               </a14:hiddenFill>
                             </a:ext>
                             <a:ext uri="{91240B29-F687-4f45-9708-019B960494DF}">
-                              <a14:hiddenLine xmlns:a14="http://schemas.microsoft.com/office/drawing/2010/main" xmlns:w="http://schemas.openxmlformats.org/wordprocessingml/2006/main" xmlns:w10="urn:schemas-microsoft-com:office:word" xmlns:v="urn:schemas-microsoft-com:vml" xmlns:o="urn:schemas-microsoft-com:office:office" xmlns:mv="urn:schemas-microsoft-com:mac:vml" xmlns:mo="http://schemas.microsoft.com/office/mac/office/2008/main" xmlns="" w="9525">
+                              <a14:hiddenLine xmlns="" xmlns:mo="http://schemas.microsoft.com/office/mac/office/2008/main" xmlns:mv="urn:schemas-microsoft-com:mac:vml" xmlns:o="urn:schemas-microsoft-com:office:office" xmlns:v="urn:schemas-microsoft-com:vml" xmlns:w10="urn:schemas-microsoft-com:office:word" xmlns:w="http://schemas.openxmlformats.org/wordprocessingml/2006/main" xmlns:a14="http://schemas.microsoft.com/office/drawing/2010/main" w="9525">
                                 <a:solidFill>
                                   <a:srgbClr val="000000"/>
                                 </a:solidFill>
@@ -24872,7 +24891,7 @@
                           </a:ln>
                           <a:extLst>
                             <a:ext uri="{909E8E84-426E-40dd-AFC4-6F175D3DCCD1}">
-                              <a14:hiddenFill xmlns:a14="http://schemas.microsoft.com/office/drawing/2010/main" xmlns:w="http://schemas.openxmlformats.org/wordprocessingml/2006/main" xmlns:w10="urn:schemas-microsoft-com:office:word" xmlns:v="urn:schemas-microsoft-com:vml" xmlns:o="urn:schemas-microsoft-com:office:office" xmlns:mv="urn:schemas-microsoft-com:mac:vml" xmlns:mo="http://schemas.microsoft.com/office/mac/office/2008/main" xmlns="">
+                              <a14:hiddenFill xmlns="" xmlns:mo="http://schemas.microsoft.com/office/mac/office/2008/main" xmlns:mv="urn:schemas-microsoft-com:mac:vml" xmlns:o="urn:schemas-microsoft-com:office:office" xmlns:v="urn:schemas-microsoft-com:vml" xmlns:w10="urn:schemas-microsoft-com:office:word" xmlns:w="http://schemas.openxmlformats.org/wordprocessingml/2006/main" xmlns:a14="http://schemas.microsoft.com/office/drawing/2010/main">
                                 <a:noFill/>
                               </a14:hiddenFill>
                             </a:ext>
@@ -24957,14 +24976,14 @@
                           </a:ln>
                           <a:extLst>
                             <a:ext uri="{909E8E84-426E-40dd-AFC4-6F175D3DCCD1}">
-                              <a14:hiddenFill xmlns:a14="http://schemas.microsoft.com/office/drawing/2010/main" xmlns:w="http://schemas.openxmlformats.org/wordprocessingml/2006/main" xmlns:w10="urn:schemas-microsoft-com:office:word" xmlns:v="urn:schemas-microsoft-com:vml" xmlns:o="urn:schemas-microsoft-com:office:office" xmlns:mv="urn:schemas-microsoft-com:mac:vml" xmlns:mo="http://schemas.microsoft.com/office/mac/office/2008/main" xmlns="">
+                              <a14:hiddenFill xmlns="" xmlns:mo="http://schemas.microsoft.com/office/mac/office/2008/main" xmlns:mv="urn:schemas-microsoft-com:mac:vml" xmlns:o="urn:schemas-microsoft-com:office:office" xmlns:v="urn:schemas-microsoft-com:vml" xmlns:w10="urn:schemas-microsoft-com:office:word" xmlns:w="http://schemas.openxmlformats.org/wordprocessingml/2006/main" xmlns:a14="http://schemas.microsoft.com/office/drawing/2010/main">
                                 <a:solidFill>
                                   <a:srgbClr val="FFFFFF"/>
                                 </a:solidFill>
                               </a14:hiddenFill>
                             </a:ext>
                             <a:ext uri="{91240B29-F687-4f45-9708-019B960494DF}">
-                              <a14:hiddenLine xmlns:a14="http://schemas.microsoft.com/office/drawing/2010/main" xmlns:w="http://schemas.openxmlformats.org/wordprocessingml/2006/main" xmlns:w10="urn:schemas-microsoft-com:office:word" xmlns:v="urn:schemas-microsoft-com:vml" xmlns:o="urn:schemas-microsoft-com:office:office" xmlns:mv="urn:schemas-microsoft-com:mac:vml" xmlns:mo="http://schemas.microsoft.com/office/mac/office/2008/main" xmlns="" w="9525">
+                              <a14:hiddenLine xmlns="" xmlns:mo="http://schemas.microsoft.com/office/mac/office/2008/main" xmlns:mv="urn:schemas-microsoft-com:mac:vml" xmlns:o="urn:schemas-microsoft-com:office:office" xmlns:v="urn:schemas-microsoft-com:vml" xmlns:w10="urn:schemas-microsoft-com:office:word" xmlns:w="http://schemas.openxmlformats.org/wordprocessingml/2006/main" xmlns:a14="http://schemas.microsoft.com/office/drawing/2010/main" w="9525">
                                 <a:solidFill>
                                   <a:srgbClr val="000000"/>
                                 </a:solidFill>
@@ -25018,14 +25037,14 @@
                           </a:ln>
                           <a:extLst>
                             <a:ext uri="{909E8E84-426E-40dd-AFC4-6F175D3DCCD1}">
-                              <a14:hiddenFill xmlns:a14="http://schemas.microsoft.com/office/drawing/2010/main" xmlns:w="http://schemas.openxmlformats.org/wordprocessingml/2006/main" xmlns:w10="urn:schemas-microsoft-com:office:word" xmlns:v="urn:schemas-microsoft-com:vml" xmlns:o="urn:schemas-microsoft-com:office:office" xmlns:mv="urn:schemas-microsoft-com:mac:vml" xmlns:mo="http://schemas.microsoft.com/office/mac/office/2008/main" xmlns="">
+                              <a14:hiddenFill xmlns="" xmlns:mo="http://schemas.microsoft.com/office/mac/office/2008/main" xmlns:mv="urn:schemas-microsoft-com:mac:vml" xmlns:o="urn:schemas-microsoft-com:office:office" xmlns:v="urn:schemas-microsoft-com:vml" xmlns:w10="urn:schemas-microsoft-com:office:word" xmlns:w="http://schemas.openxmlformats.org/wordprocessingml/2006/main" xmlns:a14="http://schemas.microsoft.com/office/drawing/2010/main">
                                 <a:solidFill>
                                   <a:srgbClr val="FFFFFF"/>
                                 </a:solidFill>
                               </a14:hiddenFill>
                             </a:ext>
                             <a:ext uri="{91240B29-F687-4f45-9708-019B960494DF}">
-                              <a14:hiddenLine xmlns:a14="http://schemas.microsoft.com/office/drawing/2010/main" xmlns:w="http://schemas.openxmlformats.org/wordprocessingml/2006/main" xmlns:w10="urn:schemas-microsoft-com:office:word" xmlns:v="urn:schemas-microsoft-com:vml" xmlns:o="urn:schemas-microsoft-com:office:office" xmlns:mv="urn:schemas-microsoft-com:mac:vml" xmlns:mo="http://schemas.microsoft.com/office/mac/office/2008/main" xmlns="" w="9525">
+                              <a14:hiddenLine xmlns="" xmlns:mo="http://schemas.microsoft.com/office/mac/office/2008/main" xmlns:mv="urn:schemas-microsoft-com:mac:vml" xmlns:o="urn:schemas-microsoft-com:office:office" xmlns:v="urn:schemas-microsoft-com:vml" xmlns:w10="urn:schemas-microsoft-com:office:word" xmlns:w="http://schemas.openxmlformats.org/wordprocessingml/2006/main" xmlns:a14="http://schemas.microsoft.com/office/drawing/2010/main" w="9525">
                                 <a:solidFill>
                                   <a:srgbClr val="000000"/>
                                 </a:solidFill>
@@ -25095,7 +25114,7 @@
                             </a:ln>
                             <a:extLst>
                               <a:ext uri="{909E8E84-426E-40dd-AFC4-6F175D3DCCD1}">
-                                <a14:hiddenFill xmlns:a14="http://schemas.microsoft.com/office/drawing/2010/main" xmlns:w="http://schemas.openxmlformats.org/wordprocessingml/2006/main" xmlns:w10="urn:schemas-microsoft-com:office:word" xmlns:v="urn:schemas-microsoft-com:vml" xmlns:o="urn:schemas-microsoft-com:office:office" xmlns:mv="urn:schemas-microsoft-com:mac:vml" xmlns:mo="http://schemas.microsoft.com/office/mac/office/2008/main" xmlns="">
+                                <a14:hiddenFill xmlns="" xmlns:mo="http://schemas.microsoft.com/office/mac/office/2008/main" xmlns:mv="urn:schemas-microsoft-com:mac:vml" xmlns:o="urn:schemas-microsoft-com:office:office" xmlns:v="urn:schemas-microsoft-com:vml" xmlns:w10="urn:schemas-microsoft-com:office:word" xmlns:w="http://schemas.openxmlformats.org/wordprocessingml/2006/main" xmlns:a14="http://schemas.microsoft.com/office/drawing/2010/main">
                                   <a:noFill/>
                                 </a14:hiddenFill>
                               </a:ext>
@@ -25127,7 +25146,7 @@
                             </a:ln>
                             <a:extLst>
                               <a:ext uri="{909E8E84-426E-40dd-AFC4-6F175D3DCCD1}">
-                                <a14:hiddenFill xmlns:a14="http://schemas.microsoft.com/office/drawing/2010/main" xmlns:w="http://schemas.openxmlformats.org/wordprocessingml/2006/main" xmlns:w10="urn:schemas-microsoft-com:office:word" xmlns:v="urn:schemas-microsoft-com:vml" xmlns:o="urn:schemas-microsoft-com:office:office" xmlns:mv="urn:schemas-microsoft-com:mac:vml" xmlns:mo="http://schemas.microsoft.com/office/mac/office/2008/main" xmlns="">
+                                <a14:hiddenFill xmlns="" xmlns:mo="http://schemas.microsoft.com/office/mac/office/2008/main" xmlns:mv="urn:schemas-microsoft-com:mac:vml" xmlns:o="urn:schemas-microsoft-com:office:office" xmlns:v="urn:schemas-microsoft-com:vml" xmlns:w10="urn:schemas-microsoft-com:office:word" xmlns:w="http://schemas.openxmlformats.org/wordprocessingml/2006/main" xmlns:a14="http://schemas.microsoft.com/office/drawing/2010/main">
                                   <a:noFill/>
                                 </a14:hiddenFill>
                               </a:ext>
@@ -25155,14 +25174,14 @@
                           </a:ln>
                           <a:extLst>
                             <a:ext uri="{909E8E84-426E-40dd-AFC4-6F175D3DCCD1}">
-                              <a14:hiddenFill xmlns:a14="http://schemas.microsoft.com/office/drawing/2010/main" xmlns:w="http://schemas.openxmlformats.org/wordprocessingml/2006/main" xmlns:w10="urn:schemas-microsoft-com:office:word" xmlns:v="urn:schemas-microsoft-com:vml" xmlns:o="urn:schemas-microsoft-com:office:office" xmlns:mv="urn:schemas-microsoft-com:mac:vml" xmlns:mo="http://schemas.microsoft.com/office/mac/office/2008/main" xmlns="">
+                              <a14:hiddenFill xmlns="" xmlns:mo="http://schemas.microsoft.com/office/mac/office/2008/main" xmlns:mv="urn:schemas-microsoft-com:mac:vml" xmlns:o="urn:schemas-microsoft-com:office:office" xmlns:v="urn:schemas-microsoft-com:vml" xmlns:w10="urn:schemas-microsoft-com:office:word" xmlns:w="http://schemas.openxmlformats.org/wordprocessingml/2006/main" xmlns:a14="http://schemas.microsoft.com/office/drawing/2010/main">
                                 <a:solidFill>
                                   <a:srgbClr val="FFFFFF"/>
                                 </a:solidFill>
                               </a14:hiddenFill>
                             </a:ext>
                             <a:ext uri="{91240B29-F687-4f45-9708-019B960494DF}">
-                              <a14:hiddenLine xmlns:a14="http://schemas.microsoft.com/office/drawing/2010/main" xmlns:w="http://schemas.openxmlformats.org/wordprocessingml/2006/main" xmlns:w10="urn:schemas-microsoft-com:office:word" xmlns:v="urn:schemas-microsoft-com:vml" xmlns:o="urn:schemas-microsoft-com:office:office" xmlns:mv="urn:schemas-microsoft-com:mac:vml" xmlns:mo="http://schemas.microsoft.com/office/mac/office/2008/main" xmlns="" w="9525">
+                              <a14:hiddenLine xmlns="" xmlns:mo="http://schemas.microsoft.com/office/mac/office/2008/main" xmlns:mv="urn:schemas-microsoft-com:mac:vml" xmlns:o="urn:schemas-microsoft-com:office:office" xmlns:v="urn:schemas-microsoft-com:vml" xmlns:w10="urn:schemas-microsoft-com:office:word" xmlns:w="http://schemas.openxmlformats.org/wordprocessingml/2006/main" xmlns:a14="http://schemas.microsoft.com/office/drawing/2010/main" w="9525">
                                 <a:solidFill>
                                   <a:srgbClr val="000000"/>
                                 </a:solidFill>
@@ -25255,14 +25274,14 @@
                           </a:ln>
                           <a:extLst>
                             <a:ext uri="{909E8E84-426E-40dd-AFC4-6F175D3DCCD1}">
-                              <a14:hiddenFill xmlns="" xmlns:mo="http://schemas.microsoft.com/office/mac/office/2008/main" xmlns:mv="urn:schemas-microsoft-com:mac:vml" xmlns:o="urn:schemas-microsoft-com:office:office" xmlns:v="urn:schemas-microsoft-com:vml" xmlns:w10="urn:schemas-microsoft-com:office:word" xmlns:w="http://schemas.openxmlformats.org/wordprocessingml/2006/main" xmlns:a14="http://schemas.microsoft.com/office/drawing/2010/main" xmlns:lc="http://schemas.openxmlformats.org/drawingml/2006/lockedCanvas">
+                              <a14:hiddenFill xmlns:lc="http://schemas.openxmlformats.org/drawingml/2006/lockedCanvas" xmlns:a14="http://schemas.microsoft.com/office/drawing/2010/main" xmlns:w="http://schemas.openxmlformats.org/wordprocessingml/2006/main" xmlns:w10="urn:schemas-microsoft-com:office:word" xmlns:v="urn:schemas-microsoft-com:vml" xmlns:o="urn:schemas-microsoft-com:office:office" xmlns:mv="urn:schemas-microsoft-com:mac:vml" xmlns:mo="http://schemas.microsoft.com/office/mac/office/2008/main" xmlns="">
                                 <a:solidFill>
                                   <a:srgbClr val="FFFFFF"/>
                                 </a:solidFill>
                               </a14:hiddenFill>
                             </a:ext>
                             <a:ext uri="{91240B29-F687-4f45-9708-019B960494DF}">
-                              <a14:hiddenLine xmlns="" xmlns:mo="http://schemas.microsoft.com/office/mac/office/2008/main" xmlns:mv="urn:schemas-microsoft-com:mac:vml" xmlns:o="urn:schemas-microsoft-com:office:office" xmlns:v="urn:schemas-microsoft-com:vml" xmlns:w10="urn:schemas-microsoft-com:office:word" xmlns:w="http://schemas.openxmlformats.org/wordprocessingml/2006/main" xmlns:a14="http://schemas.microsoft.com/office/drawing/2010/main" xmlns:lc="http://schemas.openxmlformats.org/drawingml/2006/lockedCanvas" w="9525">
+                              <a14:hiddenLine xmlns:lc="http://schemas.openxmlformats.org/drawingml/2006/lockedCanvas" xmlns:a14="http://schemas.microsoft.com/office/drawing/2010/main" xmlns:w="http://schemas.openxmlformats.org/wordprocessingml/2006/main" xmlns:w10="urn:schemas-microsoft-com:office:word" xmlns:v="urn:schemas-microsoft-com:vml" xmlns:o="urn:schemas-microsoft-com:office:office" xmlns:mv="urn:schemas-microsoft-com:mac:vml" xmlns:mo="http://schemas.microsoft.com/office/mac/office/2008/main" xmlns="" w="9525">
                                 <a:solidFill>
                                   <a:srgbClr val="000000"/>
                                 </a:solidFill>
@@ -25698,9 +25717,18 @@
     <w:p>
       <w:pPr>
         <w:pStyle w:val="BodyText"/>
-      </w:pPr>
-      <w:r>
-        <w:t xml:space="preserve">  "encounter": "456",</w:t>
+        <w:rPr>
+          <w:lang w:val="it-IT"/>
+        </w:rPr>
+      </w:pPr>
+      <w:r>
+        <w:t xml:space="preserve">  </w:t>
+      </w:r>
+      <w:r>
+        <w:rPr>
+          <w:lang w:val="it-IT"/>
+        </w:rPr>
+        <w:t>"encounter": "456",</w:t>
       </w:r>
     </w:p>
     <w:p>
@@ -25708,27 +25736,33 @@
         <w:pStyle w:val="BodyText"/>
         <w:rPr>
           <w:i/>
-        </w:rPr>
-      </w:pPr>
-      <w:r>
+          <w:lang w:val="it-IT"/>
+        </w:rPr>
+      </w:pPr>
+      <w:r>
+        <w:rPr>
+          <w:lang w:val="it-IT"/>
+        </w:rPr>
         <w:t xml:space="preserve"> </w:t>
       </w:r>
       <w:commentRangeStart w:id="170"/>
       <w:r>
-        <w:t xml:space="preserve"> "</w:t>
-      </w:r>
-      <w:proofErr w:type="spellStart"/>
-      <w:r>
-        <w:t>questionnaire":"</w:t>
+        <w:rPr>
+          <w:lang w:val="it-IT"/>
+        </w:rPr>
+        <w:t xml:space="preserve"> "questionnaire":"</w:t>
       </w:r>
       <w:r>
         <w:rPr>
           <w:i/>
+          <w:lang w:val="it-IT"/>
         </w:rPr>
         <w:t>questionnaire-canonical-uri</w:t>
       </w:r>
-      <w:proofErr w:type="spellEnd"/>
-      <w:r>
+      <w:r>
+        <w:rPr>
+          <w:lang w:val="it-IT"/>
+        </w:rPr>
         <w:t>"</w:t>
       </w:r>
       <w:commentRangeEnd w:id="170"/>
@@ -27046,21 +27080,22 @@
         <w:rPr>
           <w:sz w:val="22"/>
           <w:szCs w:val="22"/>
-        </w:rPr>
-      </w:pPr>
-      <w:proofErr w:type="spellStart"/>
+          <w:lang w:val="it-IT"/>
+        </w:rPr>
+      </w:pPr>
       <w:r>
         <w:rPr>
           <w:sz w:val="22"/>
           <w:szCs w:val="22"/>
+          <w:lang w:val="it-IT"/>
         </w:rPr>
         <w:t>ParticipantObjectIDTypeCode</w:t>
       </w:r>
-      <w:proofErr w:type="spellEnd"/>
       <w:r>
         <w:rPr>
           <w:sz w:val="22"/>
           <w:szCs w:val="22"/>
+          <w:lang w:val="it-IT"/>
         </w:rPr>
         <w:t xml:space="preserve"> = </w:t>
       </w:r>
@@ -27068,60 +27103,85 @@
         <w:rPr>
           <w:sz w:val="22"/>
           <w:szCs w:val="22"/>
+          <w:lang w:val="it-IT"/>
         </w:rPr>
         <w:t>EV </w:t>
       </w:r>
-      <w:hyperlink r:id="rId43" w:anchor="DCM_110180" w:history="1">
-        <w:r>
-          <w:rPr>
-            <w:sz w:val="22"/>
-            <w:szCs w:val="22"/>
-          </w:rPr>
-          <w:t>(</w:t>
-        </w:r>
-        <w:r>
-          <w:rPr>
-            <w:sz w:val="22"/>
-            <w:szCs w:val="22"/>
-          </w:rPr>
-          <w:t>"QuestionnaireResponse"</w:t>
-        </w:r>
-        <w:r>
-          <w:rPr>
-            <w:sz w:val="22"/>
-            <w:szCs w:val="22"/>
-          </w:rPr>
-          <w:t xml:space="preserve">, </w:t>
-        </w:r>
-        <w:r>
-          <w:rPr>
-            <w:sz w:val="22"/>
-            <w:szCs w:val="22"/>
-          </w:rPr>
-          <w:t>FHIR</w:t>
-        </w:r>
-        <w:r>
-          <w:rPr>
-            <w:sz w:val="22"/>
-            <w:szCs w:val="22"/>
-          </w:rPr>
-          <w:t>, "</w:t>
-        </w:r>
-        <w:r>
-          <w:rPr>
-            <w:sz w:val="22"/>
-            <w:szCs w:val="22"/>
-          </w:rPr>
-          <w:t>QuestionnaireResponse</w:t>
-        </w:r>
-        <w:r>
-          <w:rPr>
-            <w:sz w:val="22"/>
-            <w:szCs w:val="22"/>
-          </w:rPr>
-          <w:t>")</w:t>
-        </w:r>
-      </w:hyperlink>
+      <w:r>
+        <w:fldChar w:fldCharType="begin"/>
+      </w:r>
+      <w:r>
+        <w:rPr>
+          <w:lang w:val="it-IT"/>
+        </w:rPr>
+        <w:instrText xml:space="preserve"> HYPERLINK "http://dicom.nema.org/medical/dicom/current/output/chtml/part16/chapter_D.html" \l "DCM_110180" </w:instrText>
+      </w:r>
+      <w:r>
+        <w:fldChar w:fldCharType="separate"/>
+      </w:r>
+      <w:r>
+        <w:rPr>
+          <w:sz w:val="22"/>
+          <w:szCs w:val="22"/>
+          <w:lang w:val="it-IT"/>
+        </w:rPr>
+        <w:t>(</w:t>
+      </w:r>
+      <w:r>
+        <w:rPr>
+          <w:sz w:val="22"/>
+          <w:szCs w:val="22"/>
+          <w:lang w:val="it-IT"/>
+        </w:rPr>
+        <w:t>"QuestionnaireResponse"</w:t>
+      </w:r>
+      <w:r>
+        <w:rPr>
+          <w:sz w:val="22"/>
+          <w:szCs w:val="22"/>
+          <w:lang w:val="it-IT"/>
+        </w:rPr>
+        <w:t xml:space="preserve">, </w:t>
+      </w:r>
+      <w:r>
+        <w:rPr>
+          <w:sz w:val="22"/>
+          <w:szCs w:val="22"/>
+          <w:lang w:val="it-IT"/>
+        </w:rPr>
+        <w:t>FHIR</w:t>
+      </w:r>
+      <w:r>
+        <w:rPr>
+          <w:sz w:val="22"/>
+          <w:szCs w:val="22"/>
+          <w:lang w:val="it-IT"/>
+        </w:rPr>
+        <w:t>, "</w:t>
+      </w:r>
+      <w:r>
+        <w:rPr>
+          <w:sz w:val="22"/>
+          <w:szCs w:val="22"/>
+          <w:lang w:val="it-IT"/>
+        </w:rPr>
+        <w:t>QuestionnaireResponse</w:t>
+      </w:r>
+      <w:r>
+        <w:rPr>
+          <w:sz w:val="22"/>
+          <w:szCs w:val="22"/>
+          <w:lang w:val="it-IT"/>
+        </w:rPr>
+        <w:t>")</w:t>
+      </w:r>
+      <w:r>
+        <w:rPr>
+          <w:sz w:val="22"/>
+          <w:szCs w:val="22"/>
+        </w:rPr>
+        <w:fldChar w:fldCharType="end"/>
+      </w:r>
     </w:p>
     <w:p>
       <w:pPr>
@@ -28810,7 +28870,7 @@
               <w:keepNext/>
               <w:keepLines/>
             </w:pPr>
-            <w:hyperlink r:id="rId44" w:anchor="table" w:tooltip="The logical name of the element" w:history="1">
+            <w:hyperlink r:id="rId43" w:anchor="table" w:tooltip="The logical name of the element" w:history="1">
               <w:r>
                 <w:t>Name</w:t>
               </w:r>
@@ -28835,7 +28895,7 @@
               <w:keepNext/>
               <w:keepLines/>
             </w:pPr>
-            <w:hyperlink r:id="rId45" w:anchor="table" w:tooltip="Information about the use of the element" w:history="1">
+            <w:hyperlink r:id="rId44" w:anchor="table" w:tooltip="Information about the use of the element" w:history="1">
               <w:r>
                 <w:t>Flags</w:t>
               </w:r>
@@ -28860,7 +28920,7 @@
               <w:keepNext/>
               <w:keepLines/>
             </w:pPr>
-            <w:hyperlink r:id="rId46" w:anchor="table" w:tooltip="Minimum and Maximum # of times the the element can appear in the instance" w:history="1">
+            <w:hyperlink r:id="rId45" w:anchor="table" w:tooltip="Minimum and Maximum # of times the the element can appear in the instance" w:history="1">
               <w:r>
                 <w:t>Card.</w:t>
               </w:r>
@@ -28885,7 +28945,7 @@
               <w:keepNext/>
               <w:keepLines/>
             </w:pPr>
-            <w:hyperlink r:id="rId47" w:anchor="table" w:tooltip="Reference to the type of the element" w:history="1">
+            <w:hyperlink r:id="rId46" w:anchor="table" w:tooltip="Reference to the type of the element" w:history="1">
               <w:r>
                 <w:t>Type</w:t>
               </w:r>
@@ -28910,7 +28970,7 @@
               <w:keepNext/>
               <w:keepLines/>
             </w:pPr>
-            <w:hyperlink r:id="rId48" w:anchor="table" w:tooltip="Additional information about the element" w:history="1">
+            <w:hyperlink r:id="rId47" w:anchor="table" w:tooltip="Additional information about the element" w:history="1">
               <w:r>
                 <w:t>Description &amp; Constraints</w:t>
               </w:r>
@@ -28938,7 +28998,7 @@
               <w:keepNext/>
               <w:keepLines/>
             </w:pPr>
-            <w:hyperlink r:id="rId49" w:anchor="extension.signature" w:history="1">
+            <w:hyperlink r:id="rId48" w:anchor="extension.signature" w:history="1">
               <w:r>
                 <w:t>launchurl</w:t>
               </w:r>
@@ -29008,7 +29068,7 @@
               <w:keepNext/>
               <w:keepLines/>
             </w:pPr>
-            <w:hyperlink r:id="rId50" w:anchor="Signature" w:history="1">
+            <w:hyperlink r:id="rId49" w:anchor="Signature" w:history="1">
               <w:r>
                 <w:t>uri</w:t>
               </w:r>
@@ -30663,10 +30723,10 @@
       </w:pPr>
     </w:p>
     <w:sectPr>
-      <w:headerReference w:type="default" r:id="rId51"/>
-      <w:footerReference w:type="even" r:id="rId52"/>
-      <w:footerReference w:type="default" r:id="rId53"/>
-      <w:footerReference w:type="first" r:id="rId54"/>
+      <w:headerReference w:type="default" r:id="rId50"/>
+      <w:footerReference w:type="even" r:id="rId51"/>
+      <w:footerReference w:type="default" r:id="rId52"/>
+      <w:footerReference w:type="first" r:id="rId53"/>
       <w:pgSz w:w="12240" w:h="15840" w:code="1"/>
       <w:pgMar w:top="1440" w:right="1080" w:bottom="1440" w:left="1800" w:header="720" w:footer="720" w:gutter="0"/>
       <w:lnNumType w:countBy="5" w:restart="continuous"/>
@@ -30680,7 +30740,7 @@
 
 <file path=word/comments.xml><?xml version="1.0" encoding="utf-8"?>
 <w:comments xmlns:wpc="http://schemas.microsoft.com/office/word/2010/wordprocessingCanvas" xmlns:cx="http://schemas.microsoft.com/office/drawing/2014/chartex" xmlns:cx1="http://schemas.microsoft.com/office/drawing/2015/9/8/chartex" xmlns:cx2="http://schemas.microsoft.com/office/drawing/2015/10/21/chartex" xmlns:cx3="http://schemas.microsoft.com/office/drawing/2016/5/9/chartex" xmlns:cx4="http://schemas.microsoft.com/office/drawing/2016/5/10/chartex" xmlns:cx5="http://schemas.microsoft.com/office/drawing/2016/5/11/chartex" xmlns:cx6="http://schemas.microsoft.com/office/drawing/2016/5/12/chartex" xmlns:cx7="http://schemas.microsoft.com/office/drawing/2016/5/13/chartex" xmlns:cx8="http://schemas.microsoft.com/office/drawing/2016/5/14/chartex" xmlns:mc="http://schemas.openxmlformats.org/markup-compatibility/2006" xmlns:aink="http://schemas.microsoft.com/office/drawing/2016/ink" xmlns:am3d="http://schemas.microsoft.com/office/drawing/2017/model3d" xmlns:o="urn:schemas-microsoft-com:office:office" xmlns:r="http://schemas.openxmlformats.org/officeDocument/2006/relationships" xmlns:m="http://schemas.openxmlformats.org/officeDocument/2006/math" xmlns:v="urn:schemas-microsoft-com:vml" xmlns:wp14="http://schemas.microsoft.com/office/word/2010/wordprocessingDrawing" xmlns:wp="http://schemas.openxmlformats.org/drawingml/2006/wordprocessingDrawing" xmlns:w10="urn:schemas-microsoft-com:office:word" xmlns:w="http://schemas.openxmlformats.org/wordprocessingml/2006/main" xmlns:w14="http://schemas.microsoft.com/office/word/2010/wordml" xmlns:w15="http://schemas.microsoft.com/office/word/2012/wordml" xmlns:w16cid="http://schemas.microsoft.com/office/word/2016/wordml/cid" xmlns:w16se="http://schemas.microsoft.com/office/word/2015/wordml/symex" xmlns:wpg="http://schemas.microsoft.com/office/word/2010/wordprocessingGroup" xmlns:wpi="http://schemas.microsoft.com/office/word/2010/wordprocessingInk" xmlns:wne="http://schemas.microsoft.com/office/word/2006/wordml" xmlns:wps="http://schemas.microsoft.com/office/word/2010/wordprocessingShape" mc:Ignorable="w14 w15 w16se w16cid wp14">
-  <w:comment w:id="2" w:author="Keith Boone" w:date="2019-04-27T23:36:00Z" w:initials="KB">
+  <w:comment w:id="1" w:author="Keith Boone" w:date="2019-04-27T23:36:00Z" w:initials="KB">
     <w:p>
       <w:pPr>
         <w:pStyle w:val="CommentText"/>
@@ -36762,7 +36822,7 @@
 </file>
 
 <file path=customXml/itemProps1.xml><?xml version="1.0" encoding="utf-8"?>
-<ds:datastoreItem xmlns:ds="http://schemas.openxmlformats.org/officeDocument/2006/customXml" ds:itemID="{3403B9A1-1BA7-4362-BC8D-CEB977640481}">
+<ds:datastoreItem xmlns:ds="http://schemas.openxmlformats.org/officeDocument/2006/customXml" ds:itemID="{72FA5FEE-9647-4B6E-892A-E8CB1127AC0D}">
   <ds:schemaRefs>
     <ds:schemaRef ds:uri="http://schemas.openxmlformats.org/officeDocument/2006/bibliography"/>
   </ds:schemaRefs>

</xml_diff>